<commit_message>
en cours : fusion des onglets consultation et modification article, amelioration de limport des fournisseurs, ajout des commentaires
</commit_message>
<xml_diff>
--- a/Documents/DocTechnique.docx
+++ b/Documents/DocTechnique.docx
@@ -10,6 +10,7 @@
           <w:docPartUnique/>
         </w:docPartObj>
       </w:sdtPr>
+      <w:sdtEndPr/>
       <w:sdtContent>
         <w:p/>
         <w:tbl>
@@ -44,6 +45,7 @@
                 <w:dataBinding w:prefixMappings="xmlns:ns0='http://schemas.openxmlformats.org/officeDocument/2006/extended-properties'" w:xpath="/ns0:Properties[1]/ns0:Company[1]" w:storeItemID="{6668398D-A668-4E3E-A5EB-62B293D839F1}"/>
                 <w:text/>
               </w:sdtPr>
+              <w:sdtEndPr/>
               <w:sdtContent>
                 <w:tc>
                   <w:tcPr>
@@ -63,6 +65,7 @@
                         <w:sz w:val="24"/>
                       </w:rPr>
                     </w:pPr>
+                    <w:proofErr w:type="spellStart"/>
                     <w:r>
                       <w:rPr>
                         <w:color w:val="2F5496" w:themeColor="accent1" w:themeShade="BF"/>
@@ -71,6 +74,7 @@
                       </w:rPr>
                       <w:t>WareHouseManager</w:t>
                     </w:r>
+                    <w:proofErr w:type="spellEnd"/>
                   </w:p>
                 </w:tc>
               </w:sdtContent>
@@ -97,6 +101,7 @@
                   <w:dataBinding w:prefixMappings="xmlns:ns0='http://schemas.openxmlformats.org/package/2006/metadata/core-properties' xmlns:ns1='http://purl.org/dc/elements/1.1/'" w:xpath="/ns0:coreProperties[1]/ns1:title[1]" w:storeItemID="{6C3C8BC8-F283-45AE-878A-BAB7291924A1}"/>
                   <w:text/>
                 </w:sdtPr>
+                <w:sdtEndPr/>
                 <w:sdtContent>
                   <w:p>
                     <w:pPr>
@@ -116,7 +121,7 @@
                         <w:sz w:val="88"/>
                         <w:szCs w:val="88"/>
                       </w:rPr>
-                      <w:t xml:space="preserve">Documentation Technique Développeur </w:t>
+                      <w:t>Documentation Technique Développeur</w:t>
                     </w:r>
                   </w:p>
                 </w:sdtContent>
@@ -140,6 +145,7 @@
                 <w:dataBinding w:prefixMappings="xmlns:ns0='http://schemas.openxmlformats.org/package/2006/metadata/core-properties' xmlns:ns1='http://purl.org/dc/elements/1.1/'" w:xpath="/ns0:coreProperties[1]/ns1:subject[1]" w:storeItemID="{6C3C8BC8-F283-45AE-878A-BAB7291924A1}"/>
                 <w:text/>
               </w:sdtPr>
+              <w:sdtEndPr/>
               <w:sdtContent>
                 <w:tc>
                   <w:tcPr>
@@ -208,6 +214,7 @@
                   <w:dataBinding w:prefixMappings="xmlns:ns0='http://schemas.openxmlformats.org/package/2006/metadata/core-properties' xmlns:ns1='http://purl.org/dc/elements/1.1/'" w:xpath="/ns0:coreProperties[1]/ns1:creator[1]" w:storeItemID="{6C3C8BC8-F283-45AE-878A-BAB7291924A1}"/>
                   <w:text/>
                 </w:sdtPr>
+                <w:sdtEndPr/>
                 <w:sdtContent>
                   <w:p>
                     <w:pPr>
@@ -250,6 +257,7 @@
                     <w:calendar w:val="gregorian"/>
                   </w:date>
                 </w:sdtPr>
+                <w:sdtEndPr/>
                 <w:sdtContent>
                   <w:p>
                     <w:pPr>
@@ -289,470 +297,594 @@
         </w:p>
       </w:sdtContent>
     </w:sdt>
-    <w:sdt>
-      <w:sdtPr>
-        <w:id w:val="-947467882"/>
-        <w:docPartObj>
-          <w:docPartGallery w:val="Table of Contents"/>
-          <w:docPartUnique/>
-        </w:docPartObj>
-      </w:sdtPr>
-      <w:sdtEndPr>
+    <w:p>
+      <w:pPr>
+        <w:pStyle w:val="TM1"/>
         <w:rPr>
-          <w:rFonts w:asciiTheme="minorHAnsi" w:eastAsiaTheme="minorHAnsi" w:hAnsiTheme="minorHAnsi" w:cstheme="minorBidi"/>
-          <w:b/>
-          <w:bCs/>
-          <w:color w:val="auto"/>
-          <w:sz w:val="22"/>
-          <w:szCs w:val="22"/>
-          <w:lang w:eastAsia="en-US"/>
+          <w:rFonts w:eastAsiaTheme="minorEastAsia"/>
+          <w:noProof/>
+          <w:lang w:eastAsia="fr-FR"/>
         </w:rPr>
-      </w:sdtEndPr>
-      <w:sdtContent>
-        <w:p>
-          <w:pPr>
-            <w:pStyle w:val="En-ttedetabledesmatires"/>
-          </w:pPr>
-          <w:r>
-            <w:t>Table des matières</w:t>
-          </w:r>
-        </w:p>
-        <w:p>
-          <w:pPr>
-            <w:rPr>
-              <w:lang w:eastAsia="fr-FR"/>
-            </w:rPr>
-          </w:pPr>
-        </w:p>
-        <w:p>
-          <w:pPr>
-            <w:pStyle w:val="TM1"/>
-            <w:tabs>
-              <w:tab w:val="right" w:leader="dot" w:pos="9062"/>
-            </w:tabs>
-            <w:rPr>
-              <w:noProof/>
-            </w:rPr>
-          </w:pPr>
-          <w:r>
-            <w:fldChar w:fldCharType="begin"/>
-          </w:r>
-          <w:r>
-            <w:instrText xml:space="preserve"> TOC \o "1-3" \h \z \u </w:instrText>
-          </w:r>
-          <w:r>
-            <w:fldChar w:fldCharType="separate"/>
-          </w:r>
-          <w:hyperlink w:anchor="_Toc509992311" w:history="1">
-            <w:r>
-              <w:rPr>
-                <w:rStyle w:val="Lienhypertexte"/>
-                <w:noProof/>
-              </w:rPr>
-              <w:t>Rappel des objectifs principaux de l’application</w:t>
-            </w:r>
-            <w:r>
-              <w:rPr>
-                <w:noProof/>
-                <w:webHidden/>
-              </w:rPr>
-              <w:tab/>
-            </w:r>
-            <w:r>
-              <w:rPr>
-                <w:noProof/>
-                <w:webHidden/>
-              </w:rPr>
-              <w:fldChar w:fldCharType="begin"/>
-            </w:r>
-            <w:r>
-              <w:rPr>
-                <w:noProof/>
-                <w:webHidden/>
-              </w:rPr>
-              <w:instrText xml:space="preserve"> PAGEREF _Toc509992311 \h </w:instrText>
-            </w:r>
-            <w:r>
-              <w:rPr>
-                <w:noProof/>
-                <w:webHidden/>
-              </w:rPr>
-            </w:r>
-            <w:r>
-              <w:rPr>
-                <w:noProof/>
-                <w:webHidden/>
-              </w:rPr>
-              <w:fldChar w:fldCharType="separate"/>
-            </w:r>
-            <w:r>
-              <w:rPr>
-                <w:noProof/>
-                <w:webHidden/>
-              </w:rPr>
-              <w:t>2</w:t>
-            </w:r>
-            <w:r>
-              <w:rPr>
-                <w:noProof/>
-                <w:webHidden/>
-              </w:rPr>
-              <w:fldChar w:fldCharType="end"/>
-            </w:r>
-          </w:hyperlink>
-        </w:p>
-        <w:p>
-          <w:pPr>
-            <w:pStyle w:val="TM1"/>
-            <w:tabs>
-              <w:tab w:val="right" w:leader="dot" w:pos="9062"/>
-            </w:tabs>
-            <w:rPr>
-              <w:noProof/>
-            </w:rPr>
-          </w:pPr>
-          <w:hyperlink w:anchor="_Toc509992312" w:history="1">
-            <w:r>
-              <w:rPr>
-                <w:rStyle w:val="Lienhypertexte"/>
-                <w:noProof/>
-              </w:rPr>
-              <w:t>Les modules – bibliothèque utilisées</w:t>
-            </w:r>
-            <w:r>
-              <w:rPr>
-                <w:noProof/>
-                <w:webHidden/>
-              </w:rPr>
-              <w:tab/>
-            </w:r>
-            <w:r>
-              <w:rPr>
-                <w:noProof/>
-                <w:webHidden/>
-              </w:rPr>
-              <w:fldChar w:fldCharType="begin"/>
-            </w:r>
-            <w:r>
-              <w:rPr>
-                <w:noProof/>
-                <w:webHidden/>
-              </w:rPr>
-              <w:instrText xml:space="preserve"> PAGEREF _Toc509992312 \h </w:instrText>
-            </w:r>
-            <w:r>
-              <w:rPr>
-                <w:noProof/>
-                <w:webHidden/>
-              </w:rPr>
-            </w:r>
-            <w:r>
-              <w:rPr>
-                <w:noProof/>
-                <w:webHidden/>
-              </w:rPr>
-              <w:fldChar w:fldCharType="separate"/>
-            </w:r>
-            <w:r>
-              <w:rPr>
-                <w:noProof/>
-                <w:webHidden/>
-              </w:rPr>
-              <w:t>2</w:t>
-            </w:r>
-            <w:r>
-              <w:rPr>
-                <w:noProof/>
-                <w:webHidden/>
-              </w:rPr>
-              <w:fldChar w:fldCharType="end"/>
-            </w:r>
-          </w:hyperlink>
-        </w:p>
-        <w:p>
-          <w:pPr>
-            <w:pStyle w:val="TM1"/>
-            <w:tabs>
-              <w:tab w:val="right" w:leader="dot" w:pos="9062"/>
-            </w:tabs>
-            <w:rPr>
-              <w:noProof/>
-            </w:rPr>
-          </w:pPr>
-          <w:hyperlink w:anchor="_Toc509992313" w:history="1">
-            <w:r>
-              <w:rPr>
-                <w:rStyle w:val="Lienhypertexte"/>
-                <w:noProof/>
-              </w:rPr>
-              <w:t>Identifiant nécessaires</w:t>
-            </w:r>
-            <w:r>
-              <w:rPr>
-                <w:noProof/>
-                <w:webHidden/>
-              </w:rPr>
-              <w:tab/>
-            </w:r>
-            <w:r>
-              <w:rPr>
-                <w:noProof/>
-                <w:webHidden/>
-              </w:rPr>
-              <w:fldChar w:fldCharType="begin"/>
-            </w:r>
-            <w:r>
-              <w:rPr>
-                <w:noProof/>
-                <w:webHidden/>
-              </w:rPr>
-              <w:instrText xml:space="preserve"> PAGEREF _Toc509992313 \h </w:instrText>
-            </w:r>
-            <w:r>
-              <w:rPr>
-                <w:noProof/>
-                <w:webHidden/>
-              </w:rPr>
-            </w:r>
-            <w:r>
-              <w:rPr>
-                <w:noProof/>
-                <w:webHidden/>
-              </w:rPr>
-              <w:fldChar w:fldCharType="separate"/>
-            </w:r>
-            <w:r>
-              <w:rPr>
-                <w:noProof/>
-                <w:webHidden/>
-              </w:rPr>
-              <w:t>2</w:t>
-            </w:r>
-            <w:r>
-              <w:rPr>
-                <w:noProof/>
-                <w:webHidden/>
-              </w:rPr>
-              <w:fldChar w:fldCharType="end"/>
-            </w:r>
-          </w:hyperlink>
-        </w:p>
-        <w:p>
-          <w:pPr>
-            <w:pStyle w:val="TM1"/>
-            <w:tabs>
-              <w:tab w:val="right" w:leader="dot" w:pos="9062"/>
-            </w:tabs>
-            <w:rPr>
-              <w:noProof/>
-            </w:rPr>
-          </w:pPr>
-          <w:hyperlink w:anchor="_Toc509992314" w:history="1">
-            <w:r>
-              <w:rPr>
-                <w:rStyle w:val="Lienhypertexte"/>
-                <w:noProof/>
-              </w:rPr>
-              <w:t>IDE utilisé</w:t>
-            </w:r>
-            <w:r>
-              <w:rPr>
-                <w:noProof/>
-                <w:webHidden/>
-              </w:rPr>
-              <w:tab/>
-            </w:r>
-            <w:r>
-              <w:rPr>
-                <w:noProof/>
-                <w:webHidden/>
-              </w:rPr>
-              <w:fldChar w:fldCharType="begin"/>
-            </w:r>
-            <w:r>
-              <w:rPr>
-                <w:noProof/>
-                <w:webHidden/>
-              </w:rPr>
-              <w:instrText xml:space="preserve"> PAGEREF _Toc509992314 \h </w:instrText>
-            </w:r>
-            <w:r>
-              <w:rPr>
-                <w:noProof/>
-                <w:webHidden/>
-              </w:rPr>
-            </w:r>
-            <w:r>
-              <w:rPr>
-                <w:noProof/>
-                <w:webHidden/>
-              </w:rPr>
-              <w:fldChar w:fldCharType="separate"/>
-            </w:r>
-            <w:r>
-              <w:rPr>
-                <w:noProof/>
-                <w:webHidden/>
-              </w:rPr>
-              <w:t>2</w:t>
-            </w:r>
-            <w:r>
-              <w:rPr>
-                <w:noProof/>
-                <w:webHidden/>
-              </w:rPr>
-              <w:fldChar w:fldCharType="end"/>
-            </w:r>
-          </w:hyperlink>
-        </w:p>
-        <w:p>
-          <w:pPr>
-            <w:pStyle w:val="TM1"/>
-            <w:tabs>
-              <w:tab w:val="right" w:leader="dot" w:pos="9062"/>
-            </w:tabs>
-            <w:rPr>
-              <w:noProof/>
-            </w:rPr>
-          </w:pPr>
-          <w:hyperlink w:anchor="_Toc509992315" w:history="1">
-            <w:r>
-              <w:rPr>
-                <w:rStyle w:val="Lienhypertexte"/>
-                <w:noProof/>
-              </w:rPr>
-              <w:t>Stockage des données</w:t>
-            </w:r>
-            <w:r>
-              <w:rPr>
-                <w:noProof/>
-                <w:webHidden/>
-              </w:rPr>
-              <w:tab/>
-            </w:r>
-            <w:r>
-              <w:rPr>
-                <w:noProof/>
-                <w:webHidden/>
-              </w:rPr>
-              <w:fldChar w:fldCharType="begin"/>
-            </w:r>
-            <w:r>
-              <w:rPr>
-                <w:noProof/>
-                <w:webHidden/>
-              </w:rPr>
-              <w:instrText xml:space="preserve"> PAGEREF _Toc509992315 \h </w:instrText>
-            </w:r>
-            <w:r>
-              <w:rPr>
-                <w:noProof/>
-                <w:webHidden/>
-              </w:rPr>
-            </w:r>
-            <w:r>
-              <w:rPr>
-                <w:noProof/>
-                <w:webHidden/>
-              </w:rPr>
-              <w:fldChar w:fldCharType="separate"/>
-            </w:r>
-            <w:r>
-              <w:rPr>
-                <w:noProof/>
-                <w:webHidden/>
-              </w:rPr>
-              <w:t>2</w:t>
-            </w:r>
-            <w:r>
-              <w:rPr>
-                <w:noProof/>
-                <w:webHidden/>
-              </w:rPr>
-              <w:fldChar w:fldCharType="end"/>
-            </w:r>
-          </w:hyperlink>
-        </w:p>
-        <w:p>
-          <w:pPr>
-            <w:pStyle w:val="TM1"/>
-            <w:tabs>
-              <w:tab w:val="right" w:leader="dot" w:pos="9062"/>
-            </w:tabs>
-            <w:rPr>
-              <w:noProof/>
-            </w:rPr>
-          </w:pPr>
-          <w:hyperlink w:anchor="_Toc509992316" w:history="1">
-            <w:r>
-              <w:rPr>
-                <w:rStyle w:val="Lienhypertexte"/>
-                <w:noProof/>
-              </w:rPr>
-              <w:t>Versions et systèmes prise en compte</w:t>
-            </w:r>
-            <w:r>
-              <w:rPr>
-                <w:noProof/>
-                <w:webHidden/>
-              </w:rPr>
-              <w:tab/>
-            </w:r>
-            <w:r>
-              <w:rPr>
-                <w:noProof/>
-                <w:webHidden/>
-              </w:rPr>
-              <w:fldChar w:fldCharType="begin"/>
-            </w:r>
-            <w:r>
-              <w:rPr>
-                <w:noProof/>
-                <w:webHidden/>
-              </w:rPr>
-              <w:instrText xml:space="preserve"> PAGEREF _Toc509992316 \h </w:instrText>
-            </w:r>
-            <w:r>
-              <w:rPr>
-                <w:noProof/>
-                <w:webHidden/>
-              </w:rPr>
-            </w:r>
-            <w:r>
-              <w:rPr>
-                <w:noProof/>
-                <w:webHidden/>
-              </w:rPr>
-              <w:fldChar w:fldCharType="separate"/>
-            </w:r>
-            <w:r>
-              <w:rPr>
-                <w:noProof/>
-                <w:webHidden/>
-              </w:rPr>
-              <w:t>2</w:t>
-            </w:r>
-            <w:r>
-              <w:rPr>
-                <w:noProof/>
-                <w:webHidden/>
-              </w:rPr>
-              <w:fldChar w:fldCharType="end"/>
-            </w:r>
-          </w:hyperlink>
-        </w:p>
-        <w:p>
-          <w:r>
-            <w:rPr>
-              <w:b/>
-              <w:bCs/>
-            </w:rPr>
-            <w:fldChar w:fldCharType="end"/>
-          </w:r>
-        </w:p>
-      </w:sdtContent>
-    </w:sdt>
-    <w:p>
+      </w:pPr>
+      <w:r>
+        <w:lastRenderedPageBreak/>
+        <w:fldChar w:fldCharType="begin"/>
+      </w:r>
+      <w:r>
+        <w:instrText xml:space="preserve"> TOC \o "1-3" \h \z \u </w:instrText>
+      </w:r>
+      <w:r>
+        <w:fldChar w:fldCharType="separate"/>
+      </w:r>
+      <w:hyperlink w:anchor="_Toc510597591" w:history="1">
+        <w:r>
+          <w:rPr>
+            <w:rStyle w:val="Lienhypertexte"/>
+            <w:noProof/>
+          </w:rPr>
+          <w:t>I.</w:t>
+        </w:r>
+        <w:r>
+          <w:rPr>
+            <w:rFonts w:eastAsiaTheme="minorEastAsia"/>
+            <w:noProof/>
+            <w:lang w:eastAsia="fr-FR"/>
+          </w:rPr>
+          <w:tab/>
+        </w:r>
+        <w:r>
+          <w:rPr>
+            <w:rStyle w:val="Lienhypertexte"/>
+            <w:noProof/>
+          </w:rPr>
+          <w:t>Rappel des objectifs principaux de l’application</w:t>
+        </w:r>
+        <w:r>
+          <w:rPr>
+            <w:noProof/>
+            <w:webHidden/>
+          </w:rPr>
+          <w:tab/>
+        </w:r>
+        <w:r>
+          <w:rPr>
+            <w:noProof/>
+            <w:webHidden/>
+          </w:rPr>
+          <w:fldChar w:fldCharType="begin"/>
+        </w:r>
+        <w:r>
+          <w:rPr>
+            <w:noProof/>
+            <w:webHidden/>
+          </w:rPr>
+          <w:instrText xml:space="preserve"> PAGEREF _Toc510597591 \h </w:instrText>
+        </w:r>
+        <w:r>
+          <w:rPr>
+            <w:noProof/>
+            <w:webHidden/>
+          </w:rPr>
+        </w:r>
+        <w:r>
+          <w:rPr>
+            <w:noProof/>
+            <w:webHidden/>
+          </w:rPr>
+          <w:fldChar w:fldCharType="separate"/>
+        </w:r>
+        <w:r>
+          <w:rPr>
+            <w:noProof/>
+            <w:webHidden/>
+          </w:rPr>
+          <w:t>2</w:t>
+        </w:r>
+        <w:r>
+          <w:rPr>
+            <w:noProof/>
+            <w:webHidden/>
+          </w:rPr>
+          <w:fldChar w:fldCharType="end"/>
+        </w:r>
+      </w:hyperlink>
+    </w:p>
+    <w:p>
+      <w:pPr>
+        <w:pStyle w:val="TM1"/>
+        <w:rPr>
+          <w:rFonts w:eastAsiaTheme="minorEastAsia"/>
+          <w:noProof/>
+          <w:lang w:eastAsia="fr-FR"/>
+        </w:rPr>
+      </w:pPr>
+      <w:hyperlink w:anchor="_Toc510597592" w:history="1">
+        <w:r>
+          <w:rPr>
+            <w:rStyle w:val="Lienhypertexte"/>
+            <w:noProof/>
+          </w:rPr>
+          <w:t>II.</w:t>
+        </w:r>
+        <w:r>
+          <w:rPr>
+            <w:rFonts w:eastAsiaTheme="minorEastAsia"/>
+            <w:noProof/>
+            <w:lang w:eastAsia="fr-FR"/>
+          </w:rPr>
+          <w:tab/>
+        </w:r>
+        <w:r>
+          <w:rPr>
+            <w:rStyle w:val="Lienhypertexte"/>
+            <w:noProof/>
+          </w:rPr>
+          <w:t>Contexte d’utilisation</w:t>
+        </w:r>
+        <w:r>
+          <w:rPr>
+            <w:noProof/>
+            <w:webHidden/>
+          </w:rPr>
+          <w:tab/>
+        </w:r>
+        <w:r>
+          <w:rPr>
+            <w:noProof/>
+            <w:webHidden/>
+          </w:rPr>
+          <w:fldChar w:fldCharType="begin"/>
+        </w:r>
+        <w:r>
+          <w:rPr>
+            <w:noProof/>
+            <w:webHidden/>
+          </w:rPr>
+          <w:instrText xml:space="preserve"> PAGEREF _Toc510597592 \h </w:instrText>
+        </w:r>
+        <w:r>
+          <w:rPr>
+            <w:noProof/>
+            <w:webHidden/>
+          </w:rPr>
+        </w:r>
+        <w:r>
+          <w:rPr>
+            <w:noProof/>
+            <w:webHidden/>
+          </w:rPr>
+          <w:fldChar w:fldCharType="separate"/>
+        </w:r>
+        <w:r>
+          <w:rPr>
+            <w:noProof/>
+            <w:webHidden/>
+          </w:rPr>
+          <w:t>2</w:t>
+        </w:r>
+        <w:r>
+          <w:rPr>
+            <w:noProof/>
+            <w:webHidden/>
+          </w:rPr>
+          <w:fldChar w:fldCharType="end"/>
+        </w:r>
+      </w:hyperlink>
+    </w:p>
+    <w:p>
+      <w:pPr>
+        <w:pStyle w:val="TM1"/>
+        <w:rPr>
+          <w:rFonts w:eastAsiaTheme="minorEastAsia"/>
+          <w:noProof/>
+          <w:lang w:eastAsia="fr-FR"/>
+        </w:rPr>
+      </w:pPr>
+      <w:hyperlink w:anchor="_Toc510597593" w:history="1">
+        <w:r>
+          <w:rPr>
+            <w:rStyle w:val="Lienhypertexte"/>
+            <w:noProof/>
+          </w:rPr>
+          <w:t>III.</w:t>
+        </w:r>
+        <w:r>
+          <w:rPr>
+            <w:rFonts w:eastAsiaTheme="minorEastAsia"/>
+            <w:noProof/>
+            <w:lang w:eastAsia="fr-FR"/>
+          </w:rPr>
+          <w:tab/>
+        </w:r>
+        <w:r>
+          <w:rPr>
+            <w:rStyle w:val="Lienhypertexte"/>
+            <w:noProof/>
+          </w:rPr>
+          <w:t>Principaux Classes – Librairies</w:t>
+        </w:r>
+        <w:r>
+          <w:rPr>
+            <w:noProof/>
+            <w:webHidden/>
+          </w:rPr>
+          <w:tab/>
+        </w:r>
+        <w:r>
+          <w:rPr>
+            <w:noProof/>
+            <w:webHidden/>
+          </w:rPr>
+          <w:fldChar w:fldCharType="begin"/>
+        </w:r>
+        <w:r>
+          <w:rPr>
+            <w:noProof/>
+            <w:webHidden/>
+          </w:rPr>
+          <w:instrText xml:space="preserve"> PAGEREF _Toc510597593 \h </w:instrText>
+        </w:r>
+        <w:r>
+          <w:rPr>
+            <w:noProof/>
+            <w:webHidden/>
+          </w:rPr>
+        </w:r>
+        <w:r>
+          <w:rPr>
+            <w:noProof/>
+            <w:webHidden/>
+          </w:rPr>
+          <w:fldChar w:fldCharType="separate"/>
+        </w:r>
+        <w:r>
+          <w:rPr>
+            <w:noProof/>
+            <w:webHidden/>
+          </w:rPr>
+          <w:t>3</w:t>
+        </w:r>
+        <w:r>
+          <w:rPr>
+            <w:noProof/>
+            <w:webHidden/>
+          </w:rPr>
+          <w:fldChar w:fldCharType="end"/>
+        </w:r>
+      </w:hyperlink>
+    </w:p>
+    <w:p>
+      <w:pPr>
+        <w:pStyle w:val="TM1"/>
+        <w:rPr>
+          <w:rFonts w:eastAsiaTheme="minorEastAsia"/>
+          <w:noProof/>
+          <w:lang w:eastAsia="fr-FR"/>
+        </w:rPr>
+      </w:pPr>
+      <w:hyperlink w:anchor="_Toc510597594" w:history="1">
+        <w:r>
+          <w:rPr>
+            <w:rStyle w:val="Lienhypertexte"/>
+            <w:noProof/>
+          </w:rPr>
+          <w:t>IV.</w:t>
+        </w:r>
+        <w:r>
+          <w:rPr>
+            <w:rFonts w:eastAsiaTheme="minorEastAsia"/>
+            <w:noProof/>
+            <w:lang w:eastAsia="fr-FR"/>
+          </w:rPr>
+          <w:tab/>
+        </w:r>
+        <w:r>
+          <w:rPr>
+            <w:rStyle w:val="Lienhypertexte"/>
+            <w:noProof/>
+          </w:rPr>
+          <w:t>Identifiants nécessaires</w:t>
+        </w:r>
+        <w:r>
+          <w:rPr>
+            <w:noProof/>
+            <w:webHidden/>
+          </w:rPr>
+          <w:tab/>
+        </w:r>
+        <w:r>
+          <w:rPr>
+            <w:noProof/>
+            <w:webHidden/>
+          </w:rPr>
+          <w:fldChar w:fldCharType="begin"/>
+        </w:r>
+        <w:r>
+          <w:rPr>
+            <w:noProof/>
+            <w:webHidden/>
+          </w:rPr>
+          <w:instrText xml:space="preserve"> PAGEREF _Toc510597594 \h </w:instrText>
+        </w:r>
+        <w:r>
+          <w:rPr>
+            <w:noProof/>
+            <w:webHidden/>
+          </w:rPr>
+        </w:r>
+        <w:r>
+          <w:rPr>
+            <w:noProof/>
+            <w:webHidden/>
+          </w:rPr>
+          <w:fldChar w:fldCharType="separate"/>
+        </w:r>
+        <w:r>
+          <w:rPr>
+            <w:noProof/>
+            <w:webHidden/>
+          </w:rPr>
+          <w:t>3</w:t>
+        </w:r>
+        <w:r>
+          <w:rPr>
+            <w:noProof/>
+            <w:webHidden/>
+          </w:rPr>
+          <w:fldChar w:fldCharType="end"/>
+        </w:r>
+      </w:hyperlink>
+    </w:p>
+    <w:p>
+      <w:pPr>
+        <w:pStyle w:val="TM1"/>
+        <w:rPr>
+          <w:rFonts w:eastAsiaTheme="minorEastAsia"/>
+          <w:noProof/>
+          <w:lang w:eastAsia="fr-FR"/>
+        </w:rPr>
+      </w:pPr>
+      <w:hyperlink w:anchor="_Toc510597595" w:history="1">
+        <w:r>
+          <w:rPr>
+            <w:rStyle w:val="Lienhypertexte"/>
+            <w:noProof/>
+          </w:rPr>
+          <w:t>V.</w:t>
+        </w:r>
+        <w:r>
+          <w:rPr>
+            <w:rFonts w:eastAsiaTheme="minorEastAsia"/>
+            <w:noProof/>
+            <w:lang w:eastAsia="fr-FR"/>
+          </w:rPr>
+          <w:tab/>
+        </w:r>
+        <w:r>
+          <w:rPr>
+            <w:rStyle w:val="Lienhypertexte"/>
+            <w:noProof/>
+          </w:rPr>
+          <w:t>IDE utilisé / Autres outils</w:t>
+        </w:r>
+        <w:r>
+          <w:rPr>
+            <w:noProof/>
+            <w:webHidden/>
+          </w:rPr>
+          <w:tab/>
+        </w:r>
+        <w:r>
+          <w:rPr>
+            <w:noProof/>
+            <w:webHidden/>
+          </w:rPr>
+          <w:fldChar w:fldCharType="begin"/>
+        </w:r>
+        <w:r>
+          <w:rPr>
+            <w:noProof/>
+            <w:webHidden/>
+          </w:rPr>
+          <w:instrText xml:space="preserve"> PAGEREF _Toc510597595 \h </w:instrText>
+        </w:r>
+        <w:r>
+          <w:rPr>
+            <w:noProof/>
+            <w:webHidden/>
+          </w:rPr>
+        </w:r>
+        <w:r>
+          <w:rPr>
+            <w:noProof/>
+            <w:webHidden/>
+          </w:rPr>
+          <w:fldChar w:fldCharType="separate"/>
+        </w:r>
+        <w:r>
+          <w:rPr>
+            <w:noProof/>
+            <w:webHidden/>
+          </w:rPr>
+          <w:t>4</w:t>
+        </w:r>
+        <w:r>
+          <w:rPr>
+            <w:noProof/>
+            <w:webHidden/>
+          </w:rPr>
+          <w:fldChar w:fldCharType="end"/>
+        </w:r>
+      </w:hyperlink>
+    </w:p>
+    <w:p>
+      <w:pPr>
+        <w:pStyle w:val="TM1"/>
+        <w:rPr>
+          <w:rFonts w:eastAsiaTheme="minorEastAsia"/>
+          <w:noProof/>
+          <w:lang w:eastAsia="fr-FR"/>
+        </w:rPr>
+      </w:pPr>
+      <w:hyperlink w:anchor="_Toc510597596" w:history="1">
+        <w:r>
+          <w:rPr>
+            <w:rStyle w:val="Lienhypertexte"/>
+            <w:noProof/>
+          </w:rPr>
+          <w:t>VI.</w:t>
+        </w:r>
+        <w:r>
+          <w:rPr>
+            <w:rFonts w:eastAsiaTheme="minorEastAsia"/>
+            <w:noProof/>
+            <w:lang w:eastAsia="fr-FR"/>
+          </w:rPr>
+          <w:tab/>
+        </w:r>
+        <w:r>
+          <w:rPr>
+            <w:rStyle w:val="Lienhypertexte"/>
+            <w:noProof/>
+          </w:rPr>
+          <w:t>Stockage des données</w:t>
+        </w:r>
+        <w:r>
+          <w:rPr>
+            <w:noProof/>
+            <w:webHidden/>
+          </w:rPr>
+          <w:tab/>
+        </w:r>
+        <w:r>
+          <w:rPr>
+            <w:noProof/>
+            <w:webHidden/>
+          </w:rPr>
+          <w:fldChar w:fldCharType="begin"/>
+        </w:r>
+        <w:r>
+          <w:rPr>
+            <w:noProof/>
+            <w:webHidden/>
+          </w:rPr>
+          <w:instrText xml:space="preserve"> PAGEREF _Toc510597596 \h </w:instrText>
+        </w:r>
+        <w:r>
+          <w:rPr>
+            <w:noProof/>
+            <w:webHidden/>
+          </w:rPr>
+        </w:r>
+        <w:r>
+          <w:rPr>
+            <w:noProof/>
+            <w:webHidden/>
+          </w:rPr>
+          <w:fldChar w:fldCharType="separate"/>
+        </w:r>
+        <w:r>
+          <w:rPr>
+            <w:noProof/>
+            <w:webHidden/>
+          </w:rPr>
+          <w:t>4</w:t>
+        </w:r>
+        <w:r>
+          <w:rPr>
+            <w:noProof/>
+            <w:webHidden/>
+          </w:rPr>
+          <w:fldChar w:fldCharType="end"/>
+        </w:r>
+      </w:hyperlink>
+    </w:p>
+    <w:p>
+      <w:pPr>
+        <w:pStyle w:val="TM1"/>
+        <w:rPr>
+          <w:rFonts w:eastAsiaTheme="minorEastAsia"/>
+          <w:noProof/>
+          <w:lang w:eastAsia="fr-FR"/>
+        </w:rPr>
+      </w:pPr>
+      <w:hyperlink w:anchor="_Toc510597597" w:history="1">
+        <w:r>
+          <w:rPr>
+            <w:rStyle w:val="Lienhypertexte"/>
+            <w:noProof/>
+          </w:rPr>
+          <w:t>VII.</w:t>
+        </w:r>
+        <w:r>
+          <w:rPr>
+            <w:rFonts w:eastAsiaTheme="minorEastAsia"/>
+            <w:noProof/>
+            <w:lang w:eastAsia="fr-FR"/>
+          </w:rPr>
+          <w:tab/>
+        </w:r>
+        <w:r>
+          <w:rPr>
+            <w:rStyle w:val="Lienhypertexte"/>
+            <w:noProof/>
+          </w:rPr>
+          <w:t>Exécutable – Mode d’installation</w:t>
+        </w:r>
+        <w:r>
+          <w:rPr>
+            <w:noProof/>
+            <w:webHidden/>
+          </w:rPr>
+          <w:tab/>
+        </w:r>
+        <w:r>
+          <w:rPr>
+            <w:noProof/>
+            <w:webHidden/>
+          </w:rPr>
+          <w:fldChar w:fldCharType="begin"/>
+        </w:r>
+        <w:r>
+          <w:rPr>
+            <w:noProof/>
+            <w:webHidden/>
+          </w:rPr>
+          <w:instrText xml:space="preserve"> PAGEREF _Toc510597597 \h </w:instrText>
+        </w:r>
+        <w:r>
+          <w:rPr>
+            <w:noProof/>
+            <w:webHidden/>
+          </w:rPr>
+        </w:r>
+        <w:r>
+          <w:rPr>
+            <w:noProof/>
+            <w:webHidden/>
+          </w:rPr>
+          <w:fldChar w:fldCharType="separate"/>
+        </w:r>
+        <w:r>
+          <w:rPr>
+            <w:noProof/>
+            <w:webHidden/>
+          </w:rPr>
+          <w:t>5</w:t>
+        </w:r>
+        <w:r>
+          <w:rPr>
+            <w:noProof/>
+            <w:webHidden/>
+          </w:rPr>
+          <w:fldChar w:fldCharType="end"/>
+        </w:r>
+      </w:hyperlink>
+    </w:p>
+    <w:p>
+      <w:r>
+        <w:fldChar w:fldCharType="end"/>
+      </w:r>
       <w:r>
         <w:br w:type="page"/>
       </w:r>
@@ -761,12 +893,14 @@
       <w:pPr>
         <w:pStyle w:val="Titre1"/>
       </w:pPr>
-      <w:bookmarkStart w:id="0" w:name="_Toc509992311"/>
+      <w:bookmarkStart w:id="0" w:name="_Toc510597504"/>
+      <w:bookmarkStart w:id="1" w:name="_Toc510597591"/>
       <w:r>
         <w:lastRenderedPageBreak/>
         <w:t>Rappel des objectifs principaux de l’application</w:t>
       </w:r>
       <w:bookmarkEnd w:id="0"/>
+      <w:bookmarkEnd w:id="1"/>
     </w:p>
     <w:p/>
     <w:p>
@@ -864,40 +998,131 @@
       <w:pPr>
         <w:pStyle w:val="Titre1"/>
       </w:pPr>
-      <w:bookmarkStart w:id="1" w:name="_Toc509992312"/>
+      <w:bookmarkStart w:id="2" w:name="_Toc510597505"/>
+      <w:bookmarkStart w:id="3" w:name="_Toc510597592"/>
       <w:r>
         <w:t>Contexte d’utilisation</w:t>
       </w:r>
+      <w:bookmarkEnd w:id="2"/>
+      <w:bookmarkEnd w:id="3"/>
     </w:p>
     <w:p/>
     <w:p>
       <w:r>
-        <w:t>Quel est le contexte d’emploi de votre application :</w:t>
-      </w:r>
-    </w:p>
-    <w:p>
-      <w:r>
-        <w:t>Pour qui (cible) ? population large ou quelques employés</w:t>
-      </w:r>
-    </w:p>
-    <w:p>
-      <w:r>
-        <w:t>Dans quel environnement ? PC</w:t>
+        <w:t>L’application sera utilisée par des employés faisant de la</w:t>
+      </w:r>
+      <w:r>
+        <w:t> :</w:t>
+      </w:r>
+    </w:p>
+    <w:p>
+      <w:pPr>
+        <w:pStyle w:val="Paragraphedeliste"/>
+        <w:numPr>
+          <w:ilvl w:val="0"/>
+          <w:numId w:val="2"/>
+        </w:numPr>
+      </w:pPr>
+      <w:r>
+        <w:t>P</w:t>
+      </w:r>
+      <w:r>
+        <w:t>réparation</w:t>
+      </w:r>
+      <w:r>
+        <w:t xml:space="preserve"> </w:t>
+      </w:r>
+      <w:r>
+        <w:t>de commande</w:t>
+      </w:r>
+    </w:p>
+    <w:p>
+      <w:pPr>
+        <w:pStyle w:val="Paragraphedeliste"/>
+        <w:numPr>
+          <w:ilvl w:val="0"/>
+          <w:numId w:val="2"/>
+        </w:numPr>
+      </w:pPr>
+      <w:r>
+        <w:t>Expédition de commande</w:t>
+      </w:r>
+    </w:p>
+    <w:p>
+      <w:pPr>
+        <w:pStyle w:val="Paragraphedeliste"/>
+        <w:numPr>
+          <w:ilvl w:val="0"/>
+          <w:numId w:val="2"/>
+        </w:numPr>
+      </w:pPr>
+      <w:r>
+        <w:t>Création d’article</w:t>
+      </w:r>
+      <w:bookmarkStart w:id="4" w:name="_GoBack"/>
+      <w:bookmarkEnd w:id="4"/>
+    </w:p>
+    <w:p>
+      <w:r>
+        <w:t xml:space="preserve">L’application a été testé sur Windows 7 </w:t>
+      </w:r>
+      <w:r>
+        <w:t>Professionnel</w:t>
+      </w:r>
+      <w:r>
+        <w:t xml:space="preserve"> </w:t>
+      </w:r>
+      <w:r>
+        <w:t>©</w:t>
+      </w:r>
+      <w:r>
+        <w:t xml:space="preserve">, Windows 8 </w:t>
+      </w:r>
+      <w:r>
+        <w:t>©</w:t>
+      </w:r>
+      <w:r>
+        <w:t xml:space="preserve">, Windows 8.1 </w:t>
+      </w:r>
+      <w:r>
+        <w:t>©</w:t>
+      </w:r>
+      <w:r>
+        <w:t xml:space="preserve">, Windows 10 Professionnel </w:t>
+      </w:r>
+      <w:r>
+        <w:t>©</w:t>
+      </w:r>
+      <w:r>
+        <w:t>.</w:t>
       </w:r>
     </w:p>
     <w:p>
       <w:r>
         <w:t>L’application peut être utilisée dans des petites structures logistiques</w:t>
       </w:r>
-    </w:p>
-    <w:p>
-      <w:r>
-        <w:t>Précisez l’environnement ciblé :</w:t>
-      </w:r>
-    </w:p>
-    <w:p>
-      <w:r>
-        <w:t>Cette application sera installer sur un environnement Windows uniquement</w:t>
+      <w:r>
+        <w:t>.</w:t>
+      </w:r>
+    </w:p>
+    <w:p>
+      <w:r>
+        <w:t>Cette application sera install</w:t>
+      </w:r>
+      <w:r>
+        <w:t>ée</w:t>
+      </w:r>
+      <w:r>
+        <w:t xml:space="preserve"> sur un environnement Windows </w:t>
+      </w:r>
+      <w:r>
+        <w:rPr>
+          <w:b/>
+        </w:rPr>
+        <w:t>uniquement</w:t>
+      </w:r>
+      <w:r>
+        <w:t>.</w:t>
       </w:r>
     </w:p>
     <w:p/>
@@ -910,6 +1135,8 @@
       <w:pPr>
         <w:pStyle w:val="Titre1"/>
       </w:pPr>
+      <w:bookmarkStart w:id="5" w:name="_Toc510597506"/>
+      <w:bookmarkStart w:id="6" w:name="_Toc510597593"/>
       <w:r>
         <w:lastRenderedPageBreak/>
         <w:t>Principaux</w:t>
@@ -918,15 +1145,10 @@
         <w:t xml:space="preserve"> </w:t>
       </w:r>
       <w:r>
-        <w:t xml:space="preserve">Classes </w:t>
-      </w:r>
-      <w:r>
-        <w:t xml:space="preserve">– </w:t>
-      </w:r>
-      <w:r>
-        <w:t>Librairies</w:t>
-      </w:r>
-      <w:bookmarkEnd w:id="1"/>
+        <w:t>Classes – Librairies</w:t>
+      </w:r>
+      <w:bookmarkEnd w:id="5"/>
+      <w:bookmarkEnd w:id="6"/>
     </w:p>
     <w:p/>
     <w:p>
@@ -934,7 +1156,6 @@
         <w:t>Classes développées :</w:t>
       </w:r>
     </w:p>
-    <w:p/>
     <w:p>
       <w:pPr>
         <w:rPr>
@@ -1001,8 +1222,6 @@
         </w:rPr>
         <w:t xml:space="preserve"> </w:t>
       </w:r>
-      <w:bookmarkStart w:id="2" w:name="_GoBack"/>
-      <w:bookmarkEnd w:id="2"/>
     </w:p>
     <w:p>
       <w:pPr>
@@ -1011,7 +1230,13 @@
         </w:rPr>
       </w:pPr>
       <w:r>
-        <w:t>Classe article :</w:t>
+        <w:rPr>
+          <w:b/>
+        </w:rPr>
+        <w:t>Classe article</w:t>
+      </w:r>
+      <w:r>
+        <w:t> :</w:t>
       </w:r>
       <w:r>
         <w:rPr>
@@ -1023,60 +1248,108 @@
         <w:rPr>
           <w:noProof/>
         </w:rPr>
-        <w:t>Permet la gestion des</w:t>
-      </w:r>
-      <w:r>
+        <w:t>Permet la gestion des articles</w:t>
+      </w:r>
+    </w:p>
+    <w:p>
+      <w:pPr>
         <w:rPr>
           <w:noProof/>
         </w:rPr>
-        <w:t xml:space="preserve"> articles</w:t>
-      </w:r>
-    </w:p>
-    <w:p>
-      <w:pPr>
+      </w:pPr>
+      <w:r>
+        <w:rPr>
+          <w:b/>
+          <w:noProof/>
+        </w:rPr>
+        <w:t>Classe database</w:t>
+      </w:r>
+      <w:r>
         <w:rPr>
           <w:noProof/>
         </w:rPr>
-      </w:pPr>
+        <w:t> : Contient toutes les requettes SQL</w:t>
+      </w:r>
+    </w:p>
+    <w:p>
+      <w:r>
+        <w:rPr>
+          <w:b/>
+          <w:noProof/>
+        </w:rPr>
+        <w:t>Classe emballage</w:t>
+      </w:r>
       <w:r>
         <w:rPr>
           <w:noProof/>
         </w:rPr>
-        <w:t>Classe database : Contient toutes les requettes SQL</w:t>
+        <w:t> : Permet la gestion des emballages</w:t>
       </w:r>
     </w:p>
     <w:p>
       <w:r>
         <w:rPr>
-          <w:noProof/>
+          <w:b/>
         </w:rPr>
-        <w:t>Classe emballage : Permet la gestion des emballages</w:t>
-      </w:r>
-    </w:p>
-    <w:p>
-      <w:r>
-        <w:t>Classe fournisseur : Permet la gestion des fournisseurs</w:t>
-      </w:r>
-    </w:p>
-    <w:p>
-      <w:r>
-        <w:t>Classe login : Permet la gestion de la fenêtre de login avec les accès</w:t>
-      </w:r>
-    </w:p>
-    <w:p>
-      <w:r>
-        <w:t>Classe mainwindow : Fenêtre principale de l’application</w:t>
-      </w:r>
-    </w:p>
-    <w:p>
-      <w:r>
-        <w:t>Classe utilisateur : Permet la gestion des utilisateurs</w:t>
+        <w:t>Classe fournisseur</w:t>
+      </w:r>
+      <w:r>
+        <w:t> : Permet la gestion des fournisseurs</w:t>
+      </w:r>
+    </w:p>
+    <w:p>
+      <w:r>
+        <w:rPr>
+          <w:b/>
+        </w:rPr>
+        <w:t>Classe login</w:t>
+      </w:r>
+      <w:r>
+        <w:t> : Permet la gestion de la fenêtre de login avec les accès</w:t>
+      </w:r>
+    </w:p>
+    <w:p>
+      <w:r>
+        <w:rPr>
+          <w:b/>
+        </w:rPr>
+        <w:t xml:space="preserve">Classe </w:t>
+      </w:r>
+      <w:proofErr w:type="spellStart"/>
+      <w:r>
+        <w:rPr>
+          <w:b/>
+        </w:rPr>
+        <w:t>mainwindow</w:t>
+      </w:r>
+      <w:proofErr w:type="spellEnd"/>
+      <w:r>
+        <w:t> : Fenêtre principale de l’application</w:t>
+      </w:r>
+    </w:p>
+    <w:p>
+      <w:r>
+        <w:rPr>
+          <w:b/>
+        </w:rPr>
+        <w:t>Classe utilisateur</w:t>
+      </w:r>
+      <w:r>
+        <w:t> : Permet la gestion des utilisateurs</w:t>
       </w:r>
     </w:p>
     <w:p/>
     <w:p/>
     <w:p>
-      <w:r>
+      <w:pPr>
+        <w:rPr>
+          <w:b/>
+        </w:rPr>
+      </w:pPr>
+      <w:r>
+        <w:rPr>
+          <w:b/>
+        </w:rPr>
         <w:t>Forms :</w:t>
       </w:r>
     </w:p>
@@ -1086,87 +1359,109 @@
       </w:r>
     </w:p>
     <w:p>
-      <w:r>
-        <w:t>Mainwindow : fenêtre principale de l’application</w:t>
+      <w:proofErr w:type="spellStart"/>
+      <w:r>
+        <w:t>Mainwindow</w:t>
+      </w:r>
+      <w:proofErr w:type="spellEnd"/>
+      <w:r>
+        <w:t> :</w:t>
+      </w:r>
+      <w:r>
+        <w:t xml:space="preserve"> fenêtre principale de l’application</w:t>
       </w:r>
     </w:p>
     <w:p/>
     <w:p/>
     <w:p/>
+    <w:p>
+      <w:proofErr w:type="spellStart"/>
+      <w:r>
+        <w:rPr>
+          <w:b/>
+        </w:rPr>
+        <w:t>Resources</w:t>
+      </w:r>
+      <w:proofErr w:type="spellEnd"/>
+      <w:r>
+        <w:rPr>
+          <w:b/>
+        </w:rPr>
+        <w:t> :</w:t>
+      </w:r>
+      <w:r>
+        <w:t xml:space="preserve"> Permet de gérer les icones</w:t>
+      </w:r>
+    </w:p>
     <w:p/>
+    <w:p>
+      <w:r>
+        <w:t>Utilisation de la librairie intégrée à QT Creator.</w:t>
+      </w:r>
+    </w:p>
+    <w:p>
+      <w:pPr>
+        <w:pStyle w:val="Titre1"/>
+      </w:pPr>
+      <w:bookmarkStart w:id="7" w:name="_Toc510597507"/>
+      <w:bookmarkStart w:id="8" w:name="_Toc510597594"/>
+      <w:r>
+        <w:t>Identifiant</w:t>
+      </w:r>
+      <w:r>
+        <w:t>s</w:t>
+      </w:r>
+      <w:r>
+        <w:t xml:space="preserve"> nécessaires</w:t>
+      </w:r>
+      <w:bookmarkEnd w:id="7"/>
+      <w:bookmarkEnd w:id="8"/>
+    </w:p>
     <w:p/>
-    <w:p/>
-    <w:p/>
-    <w:p/>
-    <w:p>
-      <w:r>
-        <w:t>Classes intégrées</w:t>
-      </w:r>
-      <w:r>
-        <w:t> :</w:t>
-      </w:r>
-    </w:p>
-    <w:p>
-      <w:r>
-        <w:t>Utilisation de la librairie intégrée à QT Creator.</w:t>
+    <w:p>
+      <w:r>
+        <w:t xml:space="preserve">Lors du premier lancement </w:t>
+      </w:r>
+      <w:r>
+        <w:t>un compte administrateur est créer :</w:t>
+      </w:r>
+    </w:p>
+    <w:p>
+      <w:r>
+        <w:t>Login : ad</w:t>
+      </w:r>
+      <w:r>
+        <w:t xml:space="preserve"> / </w:t>
+      </w:r>
+      <w:r>
+        <w:t>Mot de passe : ad</w:t>
+      </w:r>
+    </w:p>
+    <w:p>
+      <w:r>
+        <w:t>Aucun login/mot de passe pour la base de données.</w:t>
+      </w:r>
+    </w:p>
+    <w:p>
+      <w:r>
+        <w:br w:type="page"/>
       </w:r>
     </w:p>
     <w:p>
       <w:pPr>
         <w:pStyle w:val="Titre1"/>
       </w:pPr>
-      <w:bookmarkStart w:id="3" w:name="_Toc509992313"/>
-      <w:r>
-        <w:t>Identifiant</w:t>
-      </w:r>
-      <w:r>
-        <w:t>s</w:t>
-      </w:r>
-      <w:r>
-        <w:t xml:space="preserve"> nécessaires</w:t>
-      </w:r>
-      <w:bookmarkEnd w:id="3"/>
-    </w:p>
-    <w:p/>
-    <w:p>
-      <w:r>
-        <w:t>Lors de l’installation un compte administrateur est créer :</w:t>
-      </w:r>
-    </w:p>
-    <w:p>
-      <w:r>
-        <w:lastRenderedPageBreak/>
-        <w:t>Login : ad</w:t>
-      </w:r>
-    </w:p>
-    <w:p>
-      <w:r>
-        <w:t>Mot de passe : ad</w:t>
-      </w:r>
-    </w:p>
-    <w:p>
-      <w:r>
-        <w:t>Aucun login/mot de passe pour la base de données.</w:t>
-      </w:r>
-    </w:p>
-    <w:p>
-      <w:r>
-        <w:br w:type="page"/>
-      </w:r>
-    </w:p>
-    <w:p>
-      <w:pPr>
-        <w:pStyle w:val="Titre1"/>
-      </w:pPr>
-      <w:bookmarkStart w:id="4" w:name="_Toc509992314"/>
+      <w:bookmarkStart w:id="9" w:name="_Toc510597508"/>
+      <w:bookmarkStart w:id="10" w:name="_Toc510597595"/>
       <w:r>
         <w:lastRenderedPageBreak/>
         <w:t>IDE utilisé</w:t>
       </w:r>
-      <w:bookmarkEnd w:id="4"/>
       <w:r>
         <w:t xml:space="preserve"> / Autres outils</w:t>
       </w:r>
+      <w:bookmarkEnd w:id="9"/>
+      <w:bookmarkEnd w:id="10"/>
     </w:p>
     <w:p/>
     <w:p>
@@ -1226,14 +1521,23 @@
       </w:r>
     </w:p>
     <w:p>
+      <w:proofErr w:type="spellStart"/>
       <w:r>
         <w:t>Versionning</w:t>
       </w:r>
+      <w:proofErr w:type="spellEnd"/>
       <w:r>
         <w:t> :</w:t>
       </w:r>
     </w:p>
     <w:p>
+      <w:pPr>
+        <w:pStyle w:val="Paragraphedeliste"/>
+        <w:numPr>
+          <w:ilvl w:val="0"/>
+          <w:numId w:val="4"/>
+        </w:numPr>
+      </w:pPr>
       <w:r>
         <w:rPr>
           <w:noProof/>
@@ -1242,7 +1546,7 @@
           <wp:anchor distT="0" distB="0" distL="114300" distR="114300" simplePos="0" relativeHeight="251658240" behindDoc="1" locked="0" layoutInCell="1" allowOverlap="1" wp14:anchorId="3A97115F">
             <wp:simplePos x="0" y="0"/>
             <wp:positionH relativeFrom="column">
-              <wp:posOffset>1386205</wp:posOffset>
+              <wp:posOffset>1833880</wp:posOffset>
             </wp:positionH>
             <wp:positionV relativeFrom="paragraph">
               <wp:posOffset>13335</wp:posOffset>
@@ -1303,18 +1607,32 @@
         <w:t xml:space="preserve">Utilisation de GITHUB </w:t>
       </w:r>
     </w:p>
-    <w:p/>
-    <w:p/>
-    <w:p/>
     <w:p>
       <w:pPr>
         <w:pStyle w:val="Titre1"/>
-      </w:pPr>
-      <w:bookmarkStart w:id="5" w:name="_Toc509992315"/>
+        <w:numPr>
+          <w:ilvl w:val="0"/>
+          <w:numId w:val="0"/>
+        </w:numPr>
+        <w:rPr>
+          <w:rFonts w:asciiTheme="minorHAnsi" w:eastAsiaTheme="minorHAnsi" w:hAnsiTheme="minorHAnsi" w:cstheme="minorBidi"/>
+          <w:color w:val="auto"/>
+          <w:sz w:val="22"/>
+          <w:szCs w:val="22"/>
+        </w:rPr>
+      </w:pPr>
+    </w:p>
+    <w:p>
+      <w:pPr>
+        <w:pStyle w:val="Titre1"/>
+      </w:pPr>
+      <w:bookmarkStart w:id="11" w:name="_Toc510597509"/>
+      <w:bookmarkStart w:id="12" w:name="_Toc510597596"/>
       <w:r>
         <w:t>Stockage des données</w:t>
       </w:r>
-      <w:bookmarkEnd w:id="5"/>
+      <w:bookmarkEnd w:id="11"/>
+      <w:bookmarkEnd w:id="12"/>
     </w:p>
     <w:p>
       <w:r>
@@ -1327,6 +1645,9 @@
         <w:t xml:space="preserve"> </w:t>
       </w:r>
       <w:r>
+        <w:rPr>
+          <w:noProof/>
+        </w:rPr>
         <w:drawing>
           <wp:inline distT="0" distB="0" distL="0" distR="0">
             <wp:extent cx="1132188" cy="536657"/>
@@ -1400,8 +1721,13 @@
     <w:p>
       <w:r>
         <w:lastRenderedPageBreak/>
-        <w:t>Lien vers documentation généré par doxygen</w:t>
-      </w:r>
+        <w:t xml:space="preserve">Lien vers documentation généré par </w:t>
+      </w:r>
+      <w:proofErr w:type="spellStart"/>
+      <w:r>
+        <w:t>doxygen</w:t>
+      </w:r>
+      <w:proofErr w:type="spellEnd"/>
     </w:p>
     <w:p>
       <w:r>
@@ -1418,36 +1744,49 @@
       <w:pPr>
         <w:pStyle w:val="Titre1"/>
       </w:pPr>
+      <w:bookmarkStart w:id="13" w:name="_Toc510597510"/>
+      <w:bookmarkStart w:id="14" w:name="_Toc510597597"/>
       <w:r>
         <w:t>Exécutable – Mode d’installation</w:t>
       </w:r>
+      <w:bookmarkEnd w:id="13"/>
+      <w:bookmarkEnd w:id="14"/>
     </w:p>
     <w:p/>
     <w:p>
       <w:r>
-        <w:t>Un fichier .exe est livré dans le dossier &lt;chemin&gt;</w:t>
-      </w:r>
-    </w:p>
-    <w:p>
-      <w:r>
-        <w:t>Il suffit de lancer l’</w:t>
-      </w:r>
-      <w:r>
-        <w:t>installation</w:t>
+        <w:t xml:space="preserve">Un fichier </w:t>
+      </w:r>
+      <w:r>
+        <w:t>de type exécutable (</w:t>
+      </w:r>
+      <w:r>
+        <w:t>.exe</w:t>
+      </w:r>
+      <w:r>
+        <w:t>)</w:t>
+      </w:r>
+      <w:r>
+        <w:t xml:space="preserve"> est livré dans le dossier &lt;chemin&gt;</w:t>
+      </w:r>
+    </w:p>
+    <w:p>
+      <w:r>
+        <w:t>Pour installer l’application, il suffit de double cliquer sur l’icône et de suivre les instructions.</w:t>
+      </w:r>
+    </w:p>
+    <w:p>
+      <w:r>
+        <w:t xml:space="preserve">La base de données sera </w:t>
+      </w:r>
+      <w:r>
+        <w:t>créée</w:t>
+      </w:r>
+      <w:r>
+        <w:t xml:space="preserve"> dès le lancement de l’application</w:t>
       </w:r>
       <w:r>
         <w:t>.</w:t>
-      </w:r>
-    </w:p>
-    <w:p>
-      <w:r>
-        <w:t xml:space="preserve">La base de données sera </w:t>
-      </w:r>
-      <w:r>
-        <w:t>créée</w:t>
-      </w:r>
-      <w:r>
-        <w:t xml:space="preserve"> dès le lancement de l’application</w:t>
       </w:r>
     </w:p>
     <w:p/>
@@ -1499,6 +1838,7 @@
         <w:docPartUnique/>
       </w:docPartObj>
     </w:sdtPr>
+    <w:sdtEndPr/>
     <w:sdtContent>
       <w:p>
         <w:pPr>
@@ -1532,8 +1872,12 @@
     </w:r>
     <w:r>
       <w:tab/>
+    </w:r>
+    <w:proofErr w:type="spellStart"/>
+    <w:r>
       <w:t>WareHouseManager</w:t>
     </w:r>
+    <w:proofErr w:type="spellEnd"/>
   </w:p>
 </w:ftr>
 </file>
@@ -1566,6 +1910,93 @@
 <file path=word/numbering.xml><?xml version="1.0" encoding="utf-8"?>
 <w:numbering xmlns:wpc="http://schemas.microsoft.com/office/word/2010/wordprocessingCanvas" xmlns:cx="http://schemas.microsoft.com/office/drawing/2014/chartex" xmlns:cx1="http://schemas.microsoft.com/office/drawing/2015/9/8/chartex" xmlns:cx2="http://schemas.microsoft.com/office/drawing/2015/10/21/chartex" xmlns:cx3="http://schemas.microsoft.com/office/drawing/2016/5/9/chartex" xmlns:cx4="http://schemas.microsoft.com/office/drawing/2016/5/10/chartex" xmlns:cx5="http://schemas.microsoft.com/office/drawing/2016/5/11/chartex" xmlns:cx6="http://schemas.microsoft.com/office/drawing/2016/5/12/chartex" xmlns:cx7="http://schemas.microsoft.com/office/drawing/2016/5/13/chartex" xmlns:cx8="http://schemas.microsoft.com/office/drawing/2016/5/14/chartex" xmlns:mc="http://schemas.openxmlformats.org/markup-compatibility/2006" xmlns:aink="http://schemas.microsoft.com/office/drawing/2016/ink" xmlns:am3d="http://schemas.microsoft.com/office/drawing/2017/model3d" xmlns:o="urn:schemas-microsoft-com:office:office" xmlns:r="http://schemas.openxmlformats.org/officeDocument/2006/relationships" xmlns:m="http://schemas.openxmlformats.org/officeDocument/2006/math" xmlns:v="urn:schemas-microsoft-com:vml" xmlns:wp14="http://schemas.microsoft.com/office/word/2010/wordprocessingDrawing" xmlns:wp="http://schemas.openxmlformats.org/drawingml/2006/wordprocessingDrawing" xmlns:w10="urn:schemas-microsoft-com:office:word" xmlns:w="http://schemas.openxmlformats.org/wordprocessingml/2006/main" xmlns:w14="http://schemas.microsoft.com/office/word/2010/wordml" xmlns:w15="http://schemas.microsoft.com/office/word/2012/wordml" xmlns:w16cid="http://schemas.microsoft.com/office/word/2016/wordml/cid" xmlns:w16se="http://schemas.microsoft.com/office/word/2015/wordml/symex" xmlns:wpg="http://schemas.microsoft.com/office/word/2010/wordprocessingGroup" xmlns:wpi="http://schemas.microsoft.com/office/word/2010/wordprocessingInk" xmlns:wne="http://schemas.microsoft.com/office/word/2006/wordml" xmlns:wps="http://schemas.microsoft.com/office/word/2010/wordprocessingShape" mc:Ignorable="w14 w15 w16se w16cid wp14">
   <w:abstractNum w:abstractNumId="0" w15:restartNumberingAfterBreak="0">
+    <w:nsid w:val="1DF61107"/>
+    <w:multiLevelType w:val="hybridMultilevel"/>
+    <w:tmpl w:val="EB920938"/>
+    <w:lvl w:ilvl="0" w:tplc="2BB655DC">
+      <w:start w:val="1"/>
+      <w:numFmt w:val="upperRoman"/>
+      <w:pStyle w:val="Titre1"/>
+      <w:lvlText w:val="%1."/>
+      <w:lvlJc w:val="right"/>
+      <w:pPr>
+        <w:ind w:left="720" w:hanging="360"/>
+      </w:pPr>
+    </w:lvl>
+    <w:lvl w:ilvl="1" w:tplc="040C0019" w:tentative="1">
+      <w:start w:val="1"/>
+      <w:numFmt w:val="lowerLetter"/>
+      <w:lvlText w:val="%2."/>
+      <w:lvlJc w:val="left"/>
+      <w:pPr>
+        <w:ind w:left="1440" w:hanging="360"/>
+      </w:pPr>
+    </w:lvl>
+    <w:lvl w:ilvl="2" w:tplc="040C001B" w:tentative="1">
+      <w:start w:val="1"/>
+      <w:numFmt w:val="lowerRoman"/>
+      <w:lvlText w:val="%3."/>
+      <w:lvlJc w:val="right"/>
+      <w:pPr>
+        <w:ind w:left="2160" w:hanging="180"/>
+      </w:pPr>
+    </w:lvl>
+    <w:lvl w:ilvl="3" w:tplc="040C000F" w:tentative="1">
+      <w:start w:val="1"/>
+      <w:numFmt w:val="decimal"/>
+      <w:lvlText w:val="%4."/>
+      <w:lvlJc w:val="left"/>
+      <w:pPr>
+        <w:ind w:left="2880" w:hanging="360"/>
+      </w:pPr>
+    </w:lvl>
+    <w:lvl w:ilvl="4" w:tplc="040C0019" w:tentative="1">
+      <w:start w:val="1"/>
+      <w:numFmt w:val="lowerLetter"/>
+      <w:lvlText w:val="%5."/>
+      <w:lvlJc w:val="left"/>
+      <w:pPr>
+        <w:ind w:left="3600" w:hanging="360"/>
+      </w:pPr>
+    </w:lvl>
+    <w:lvl w:ilvl="5" w:tplc="040C001B" w:tentative="1">
+      <w:start w:val="1"/>
+      <w:numFmt w:val="lowerRoman"/>
+      <w:lvlText w:val="%6."/>
+      <w:lvlJc w:val="right"/>
+      <w:pPr>
+        <w:ind w:left="4320" w:hanging="180"/>
+      </w:pPr>
+    </w:lvl>
+    <w:lvl w:ilvl="6" w:tplc="040C000F" w:tentative="1">
+      <w:start w:val="1"/>
+      <w:numFmt w:val="decimal"/>
+      <w:lvlText w:val="%7."/>
+      <w:lvlJc w:val="left"/>
+      <w:pPr>
+        <w:ind w:left="5040" w:hanging="360"/>
+      </w:pPr>
+    </w:lvl>
+    <w:lvl w:ilvl="7" w:tplc="040C0019" w:tentative="1">
+      <w:start w:val="1"/>
+      <w:numFmt w:val="lowerLetter"/>
+      <w:lvlText w:val="%8."/>
+      <w:lvlJc w:val="left"/>
+      <w:pPr>
+        <w:ind w:left="5760" w:hanging="360"/>
+      </w:pPr>
+    </w:lvl>
+    <w:lvl w:ilvl="8" w:tplc="040C001B" w:tentative="1">
+      <w:start w:val="1"/>
+      <w:numFmt w:val="lowerRoman"/>
+      <w:lvlText w:val="%9."/>
+      <w:lvlJc w:val="right"/>
+      <w:pPr>
+        <w:ind w:left="6480" w:hanging="180"/>
+      </w:pPr>
+    </w:lvl>
+  </w:abstractNum>
+  <w:abstractNum w:abstractNumId="1" w15:restartNumberingAfterBreak="0">
     <w:nsid w:val="30946244"/>
     <w:multiLevelType w:val="hybridMultilevel"/>
     <w:tmpl w:val="7F36D1C6"/>
@@ -1677,7 +2108,7 @@
       </w:rPr>
     </w:lvl>
   </w:abstractNum>
-  <w:abstractNum w:abstractNumId="1" w15:restartNumberingAfterBreak="0">
+  <w:abstractNum w:abstractNumId="2" w15:restartNumberingAfterBreak="0">
     <w:nsid w:val="5D944E3F"/>
     <w:multiLevelType w:val="hybridMultilevel"/>
     <w:tmpl w:val="4E6A8838"/>
@@ -1789,10 +2220,132 @@
       </w:rPr>
     </w:lvl>
   </w:abstractNum>
+  <w:abstractNum w:abstractNumId="3" w15:restartNumberingAfterBreak="0">
+    <w:nsid w:val="7F7913F1"/>
+    <w:multiLevelType w:val="hybridMultilevel"/>
+    <w:tmpl w:val="0464D42E"/>
+    <w:lvl w:ilvl="0" w:tplc="575CBA00">
+      <w:start w:val="7"/>
+      <w:numFmt w:val="bullet"/>
+      <w:lvlText w:val=""/>
+      <w:lvlJc w:val="left"/>
+      <w:pPr>
+        <w:ind w:left="720" w:hanging="360"/>
+      </w:pPr>
+      <w:rPr>
+        <w:rFonts w:ascii="Symbol" w:eastAsiaTheme="minorHAnsi" w:hAnsi="Symbol" w:cstheme="minorBidi" w:hint="default"/>
+      </w:rPr>
+    </w:lvl>
+    <w:lvl w:ilvl="1" w:tplc="040C0003" w:tentative="1">
+      <w:start w:val="1"/>
+      <w:numFmt w:val="bullet"/>
+      <w:lvlText w:val="o"/>
+      <w:lvlJc w:val="left"/>
+      <w:pPr>
+        <w:ind w:left="1440" w:hanging="360"/>
+      </w:pPr>
+      <w:rPr>
+        <w:rFonts w:ascii="Courier New" w:hAnsi="Courier New" w:cs="Courier New" w:hint="default"/>
+      </w:rPr>
+    </w:lvl>
+    <w:lvl w:ilvl="2" w:tplc="040C0005" w:tentative="1">
+      <w:start w:val="1"/>
+      <w:numFmt w:val="bullet"/>
+      <w:lvlText w:val=""/>
+      <w:lvlJc w:val="left"/>
+      <w:pPr>
+        <w:ind w:left="2160" w:hanging="360"/>
+      </w:pPr>
+      <w:rPr>
+        <w:rFonts w:ascii="Wingdings" w:hAnsi="Wingdings" w:hint="default"/>
+      </w:rPr>
+    </w:lvl>
+    <w:lvl w:ilvl="3" w:tplc="040C0001" w:tentative="1">
+      <w:start w:val="1"/>
+      <w:numFmt w:val="bullet"/>
+      <w:lvlText w:val=""/>
+      <w:lvlJc w:val="left"/>
+      <w:pPr>
+        <w:ind w:left="2880" w:hanging="360"/>
+      </w:pPr>
+      <w:rPr>
+        <w:rFonts w:ascii="Symbol" w:hAnsi="Symbol" w:hint="default"/>
+      </w:rPr>
+    </w:lvl>
+    <w:lvl w:ilvl="4" w:tplc="040C0003" w:tentative="1">
+      <w:start w:val="1"/>
+      <w:numFmt w:val="bullet"/>
+      <w:lvlText w:val="o"/>
+      <w:lvlJc w:val="left"/>
+      <w:pPr>
+        <w:ind w:left="3600" w:hanging="360"/>
+      </w:pPr>
+      <w:rPr>
+        <w:rFonts w:ascii="Courier New" w:hAnsi="Courier New" w:cs="Courier New" w:hint="default"/>
+      </w:rPr>
+    </w:lvl>
+    <w:lvl w:ilvl="5" w:tplc="040C0005" w:tentative="1">
+      <w:start w:val="1"/>
+      <w:numFmt w:val="bullet"/>
+      <w:lvlText w:val=""/>
+      <w:lvlJc w:val="left"/>
+      <w:pPr>
+        <w:ind w:left="4320" w:hanging="360"/>
+      </w:pPr>
+      <w:rPr>
+        <w:rFonts w:ascii="Wingdings" w:hAnsi="Wingdings" w:hint="default"/>
+      </w:rPr>
+    </w:lvl>
+    <w:lvl w:ilvl="6" w:tplc="040C0001" w:tentative="1">
+      <w:start w:val="1"/>
+      <w:numFmt w:val="bullet"/>
+      <w:lvlText w:val=""/>
+      <w:lvlJc w:val="left"/>
+      <w:pPr>
+        <w:ind w:left="5040" w:hanging="360"/>
+      </w:pPr>
+      <w:rPr>
+        <w:rFonts w:ascii="Symbol" w:hAnsi="Symbol" w:hint="default"/>
+      </w:rPr>
+    </w:lvl>
+    <w:lvl w:ilvl="7" w:tplc="040C0003" w:tentative="1">
+      <w:start w:val="1"/>
+      <w:numFmt w:val="bullet"/>
+      <w:lvlText w:val="o"/>
+      <w:lvlJc w:val="left"/>
+      <w:pPr>
+        <w:ind w:left="5760" w:hanging="360"/>
+      </w:pPr>
+      <w:rPr>
+        <w:rFonts w:ascii="Courier New" w:hAnsi="Courier New" w:cs="Courier New" w:hint="default"/>
+      </w:rPr>
+    </w:lvl>
+    <w:lvl w:ilvl="8" w:tplc="040C0005" w:tentative="1">
+      <w:start w:val="1"/>
+      <w:numFmt w:val="bullet"/>
+      <w:lvlText w:val=""/>
+      <w:lvlJc w:val="left"/>
+      <w:pPr>
+        <w:ind w:left="6480" w:hanging="360"/>
+      </w:pPr>
+      <w:rPr>
+        <w:rFonts w:ascii="Wingdings" w:hAnsi="Wingdings" w:hint="default"/>
+      </w:rPr>
+    </w:lvl>
+  </w:abstractNum>
   <w:num w:numId="1">
+    <w:abstractNumId w:val="2"/>
+  </w:num>
+  <w:num w:numId="2">
     <w:abstractNumId w:val="1"/>
   </w:num>
-  <w:num w:numId="2">
+  <w:num w:numId="3">
+    <w:abstractNumId w:val="0"/>
+  </w:num>
+  <w:num w:numId="4">
+    <w:abstractNumId w:val="3"/>
+  </w:num>
+  <w:num w:numId="5">
     <w:abstractNumId w:val="0"/>
   </w:num>
 </w:numbering>
@@ -2207,6 +2760,9 @@
     <w:pPr>
       <w:keepNext/>
       <w:keepLines/>
+      <w:numPr>
+        <w:numId w:val="3"/>
+      </w:numPr>
       <w:spacing w:before="240" w:after="0"/>
       <w:outlineLvl w:val="0"/>
     </w:pPr>
@@ -2220,6 +2776,7 @@
   <w:style w:type="character" w:default="1" w:styleId="Policepardfaut">
     <w:name w:val="Default Paragraph Font"/>
     <w:uiPriority w:val="1"/>
+    <w:semiHidden/>
     <w:unhideWhenUsed/>
   </w:style>
   <w:style w:type="table" w:default="1" w:styleId="TableauNormal">
@@ -2358,8 +2915,12 @@
     <w:autoRedefine/>
     <w:uiPriority w:val="39"/>
     <w:unhideWhenUsed/>
-    <w:rsid w:val="003C58A0"/>
+    <w:rsid w:val="00DD1AFF"/>
     <w:pPr>
+      <w:tabs>
+        <w:tab w:val="left" w:pos="567"/>
+        <w:tab w:val="right" w:leader="dot" w:pos="9062"/>
+      </w:tabs>
       <w:spacing w:after="100"/>
     </w:pPr>
   </w:style>
@@ -2373,6 +2934,11 @@
       <w:color w:val="0563C1" w:themeColor="hyperlink"/>
       <w:u w:val="single"/>
     </w:rPr>
+  </w:style>
+  <w:style w:type="character" w:customStyle="1" w:styleId="style15">
+    <w:name w:val="style15"/>
+    <w:basedOn w:val="Policepardfaut"/>
+    <w:rsid w:val="00D158E4"/>
   </w:style>
 </w:styles>
 </file>
@@ -2542,6 +3108,13 @@
 
 <file path=word/glossary/fontTable.xml><?xml version="1.0" encoding="utf-8"?>
 <w:fonts xmlns:mc="http://schemas.openxmlformats.org/markup-compatibility/2006" xmlns:r="http://schemas.openxmlformats.org/officeDocument/2006/relationships" xmlns:w="http://schemas.openxmlformats.org/wordprocessingml/2006/main" xmlns:w14="http://schemas.microsoft.com/office/word/2010/wordml" xmlns:w15="http://schemas.microsoft.com/office/word/2012/wordml" xmlns:w16cid="http://schemas.microsoft.com/office/word/2016/wordml/cid" xmlns:w16se="http://schemas.microsoft.com/office/word/2015/wordml/symex" mc:Ignorable="w14 w15 w16se w16cid">
+  <w:font w:name="Times New Roman">
+    <w:panose1 w:val="02020603050405020304"/>
+    <w:charset w:val="00"/>
+    <w:family w:val="roman"/>
+    <w:pitch w:val="variable"/>
+    <w:sig w:usb0="E0002AFF" w:usb1="C0007841" w:usb2="00000009" w:usb3="00000000" w:csb0="000001FF" w:csb1="00000000"/>
+  </w:font>
   <w:font w:name="Calibri">
     <w:panose1 w:val="020F0502020204030204"/>
     <w:charset w:val="00"/>
@@ -2555,13 +3128,6 @@
     <w:family w:val="modern"/>
     <w:pitch w:val="fixed"/>
     <w:sig w:usb0="E0002EFF" w:usb1="C0007843" w:usb2="00000009" w:usb3="00000000" w:csb0="000001FF" w:csb1="00000000"/>
-  </w:font>
-  <w:font w:name="Times New Roman">
-    <w:panose1 w:val="02020603050405020304"/>
-    <w:charset w:val="00"/>
-    <w:family w:val="roman"/>
-    <w:pitch w:val="variable"/>
-    <w:sig w:usb0="E0002AFF" w:usb1="C0007843" w:usb2="00000009" w:usb3="00000000" w:csb0="000001FF" w:csb1="00000000"/>
   </w:font>
   <w:font w:name="Wingdings">
     <w:panose1 w:val="05000000000000000000"/>
@@ -2604,6 +3170,8 @@
   </w:compat>
   <w:rsids>
     <w:rsidRoot w:val="00CB2F22"/>
+    <w:rsid w:val="000E2F0B"/>
+    <w:rsid w:val="00C11EF7"/>
     <w:rsid w:val="00CB2F22"/>
     <w:rsid w:val="00DA35B3"/>
   </w:rsids>
@@ -3406,7 +3974,7 @@
 </file>
 
 <file path=customXml/itemProps2.xml><?xml version="1.0" encoding="utf-8"?>
-<ds:datastoreItem xmlns:ds="http://schemas.openxmlformats.org/officeDocument/2006/customXml" ds:itemID="{78F85B98-68DF-411A-AF4B-7BF4693C893F}">
+<ds:datastoreItem xmlns:ds="http://schemas.openxmlformats.org/officeDocument/2006/customXml" ds:itemID="{06F6851C-6C58-4FE0-B458-8DF659B21F99}">
   <ds:schemaRefs>
     <ds:schemaRef ds:uri="http://schemas.openxmlformats.org/officeDocument/2006/bibliography"/>
   </ds:schemaRefs>

</xml_diff>

<commit_message>
Ajout de la doc tech
</commit_message>
<xml_diff>
--- a/Documents/DocTechnique.docx
+++ b/Documents/DocTechnique.docx
@@ -1059,18 +1059,10 @@
       <w:r>
         <w:t>Création d’article</w:t>
       </w:r>
-      <w:bookmarkStart w:id="4" w:name="_GoBack"/>
-      <w:bookmarkEnd w:id="4"/>
-    </w:p>
-    <w:p>
-      <w:r>
-        <w:t xml:space="preserve">L’application a été testé sur Windows 7 </w:t>
-      </w:r>
-      <w:r>
-        <w:t>Professionnel</w:t>
-      </w:r>
-      <w:r>
-        <w:t xml:space="preserve"> </w:t>
+    </w:p>
+    <w:p>
+      <w:r>
+        <w:t xml:space="preserve">L’application a été testé sur Windows 7 Professionnel </w:t>
       </w:r>
       <w:r>
         <w:t>©</w:t>
@@ -1135,8 +1127,8 @@
       <w:pPr>
         <w:pStyle w:val="Titre1"/>
       </w:pPr>
-      <w:bookmarkStart w:id="5" w:name="_Toc510597506"/>
-      <w:bookmarkStart w:id="6" w:name="_Toc510597593"/>
+      <w:bookmarkStart w:id="4" w:name="_Toc510597506"/>
+      <w:bookmarkStart w:id="5" w:name="_Toc510597593"/>
       <w:r>
         <w:lastRenderedPageBreak/>
         <w:t>Principaux</w:t>
@@ -1147,8 +1139,8 @@
       <w:r>
         <w:t>Classes – Librairies</w:t>
       </w:r>
+      <w:bookmarkEnd w:id="4"/>
       <w:bookmarkEnd w:id="5"/>
-      <w:bookmarkEnd w:id="6"/>
     </w:p>
     <w:p/>
     <w:p>
@@ -1403,8 +1395,8 @@
       <w:pPr>
         <w:pStyle w:val="Titre1"/>
       </w:pPr>
-      <w:bookmarkStart w:id="7" w:name="_Toc510597507"/>
-      <w:bookmarkStart w:id="8" w:name="_Toc510597594"/>
+      <w:bookmarkStart w:id="6" w:name="_Toc510597507"/>
+      <w:bookmarkStart w:id="7" w:name="_Toc510597594"/>
       <w:r>
         <w:t>Identifiant</w:t>
       </w:r>
@@ -1414,8 +1406,8 @@
       <w:r>
         <w:t xml:space="preserve"> nécessaires</w:t>
       </w:r>
+      <w:bookmarkEnd w:id="6"/>
       <w:bookmarkEnd w:id="7"/>
-      <w:bookmarkEnd w:id="8"/>
     </w:p>
     <w:p/>
     <w:p>
@@ -1451,8 +1443,8 @@
       <w:pPr>
         <w:pStyle w:val="Titre1"/>
       </w:pPr>
-      <w:bookmarkStart w:id="9" w:name="_Toc510597508"/>
-      <w:bookmarkStart w:id="10" w:name="_Toc510597595"/>
+      <w:bookmarkStart w:id="8" w:name="_Toc510597508"/>
+      <w:bookmarkStart w:id="9" w:name="_Toc510597595"/>
       <w:r>
         <w:lastRenderedPageBreak/>
         <w:t>IDE utilisé</w:t>
@@ -1460,8 +1452,8 @@
       <w:r>
         <w:t xml:space="preserve"> / Autres outils</w:t>
       </w:r>
+      <w:bookmarkEnd w:id="8"/>
       <w:bookmarkEnd w:id="9"/>
-      <w:bookmarkEnd w:id="10"/>
     </w:p>
     <w:p/>
     <w:p>
@@ -1538,6 +1530,7 @@
           <w:numId w:val="4"/>
         </w:numPr>
       </w:pPr>
+      <w:bookmarkStart w:id="10" w:name="_GoBack"/>
       <w:r>
         <w:rPr>
           <w:noProof/>
@@ -1603,6 +1596,7 @@
           </wp:anchor>
         </w:drawing>
       </w:r>
+      <w:bookmarkEnd w:id="10"/>
       <w:r>
         <w:t xml:space="preserve">Utilisation de GITHUB </w:t>
       </w:r>
@@ -1707,10 +1701,14 @@
       <w:r>
         <w:t>Version BDD :</w:t>
       </w:r>
-    </w:p>
-    <w:p>
-      <w:r>
-        <w:t>Schéma relationnel</w:t>
+      <w:r>
+        <w:t xml:space="preserve"> </w:t>
+      </w:r>
+      <w:r>
+        <w:t>3.</w:t>
+      </w:r>
+      <w:r>
+        <w:t>15.2</w:t>
       </w:r>
     </w:p>
     <w:p>
@@ -3108,19 +3106,12 @@
 
 <file path=word/glossary/fontTable.xml><?xml version="1.0" encoding="utf-8"?>
 <w:fonts xmlns:mc="http://schemas.openxmlformats.org/markup-compatibility/2006" xmlns:r="http://schemas.openxmlformats.org/officeDocument/2006/relationships" xmlns:w="http://schemas.openxmlformats.org/wordprocessingml/2006/main" xmlns:w14="http://schemas.microsoft.com/office/word/2010/wordml" xmlns:w15="http://schemas.microsoft.com/office/word/2012/wordml" xmlns:w16cid="http://schemas.microsoft.com/office/word/2016/wordml/cid" xmlns:w16se="http://schemas.microsoft.com/office/word/2015/wordml/symex" mc:Ignorable="w14 w15 w16se w16cid">
-  <w:font w:name="Times New Roman">
-    <w:panose1 w:val="02020603050405020304"/>
-    <w:charset w:val="00"/>
-    <w:family w:val="roman"/>
-    <w:pitch w:val="variable"/>
-    <w:sig w:usb0="E0002AFF" w:usb1="C0007841" w:usb2="00000009" w:usb3="00000000" w:csb0="000001FF" w:csb1="00000000"/>
-  </w:font>
   <w:font w:name="Calibri">
     <w:panose1 w:val="020F0502020204030204"/>
     <w:charset w:val="00"/>
     <w:family w:val="swiss"/>
     <w:pitch w:val="variable"/>
-    <w:sig w:usb0="E0002AFF" w:usb1="4000ACFF" w:usb2="00000001" w:usb3="00000000" w:csb0="000001FF" w:csb1="00000000"/>
+    <w:sig w:usb0="E0002AFF" w:usb1="C000247B" w:usb2="00000009" w:usb3="00000000" w:csb0="000001FF" w:csb1="00000000"/>
   </w:font>
   <w:font w:name="Courier New">
     <w:panose1 w:val="02070309020205020404"/>
@@ -3128,6 +3119,13 @@
     <w:family w:val="modern"/>
     <w:pitch w:val="fixed"/>
     <w:sig w:usb0="E0002EFF" w:usb1="C0007843" w:usb2="00000009" w:usb3="00000000" w:csb0="000001FF" w:csb1="00000000"/>
+  </w:font>
+  <w:font w:name="Times New Roman">
+    <w:panose1 w:val="02020603050405020304"/>
+    <w:charset w:val="00"/>
+    <w:family w:val="roman"/>
+    <w:pitch w:val="variable"/>
+    <w:sig w:usb0="E0002EFF" w:usb1="C000785B" w:usb2="00000009" w:usb3="00000000" w:csb0="000001FF" w:csb1="00000000"/>
   </w:font>
   <w:font w:name="Wingdings">
     <w:panose1 w:val="05000000000000000000"/>
@@ -3148,7 +3146,7 @@
     <w:charset w:val="00"/>
     <w:family w:val="swiss"/>
     <w:pitch w:val="variable"/>
-    <w:sig w:usb0="A0002AEF" w:usb1="4000207B" w:usb2="00000000" w:usb3="00000000" w:csb0="000001FF" w:csb1="00000000"/>
+    <w:sig w:usb0="E0002AFF" w:usb1="C000247B" w:usb2="00000009" w:usb3="00000000" w:csb0="000001FF" w:csb1="00000000"/>
   </w:font>
 </w:fonts>
 </file>
@@ -3171,6 +3169,7 @@
   <w:rsids>
     <w:rsidRoot w:val="00CB2F22"/>
     <w:rsid w:val="000E2F0B"/>
+    <w:rsid w:val="0049536C"/>
     <w:rsid w:val="00C11EF7"/>
     <w:rsid w:val="00CB2F22"/>
     <w:rsid w:val="00DA35B3"/>
@@ -3974,7 +3973,7 @@
 </file>
 
 <file path=customXml/itemProps2.xml><?xml version="1.0" encoding="utf-8"?>
-<ds:datastoreItem xmlns:ds="http://schemas.openxmlformats.org/officeDocument/2006/customXml" ds:itemID="{06F6851C-6C58-4FE0-B458-8DF659B21F99}">
+<ds:datastoreItem xmlns:ds="http://schemas.openxmlformats.org/officeDocument/2006/customXml" ds:itemID="{266B3BD4-26CC-429E-968B-28248A99F57B}">
   <ds:schemaRefs>
     <ds:schemaRef ds:uri="http://schemas.openxmlformats.org/officeDocument/2006/bibliography"/>
   </ds:schemaRefs>

</xml_diff>

<commit_message>
Modification doc technique et doc doxygen
</commit_message>
<xml_diff>
--- a/Documents/DocTechnique.docx
+++ b/Documents/DocTechnique.docx
@@ -128,56 +128,6 @@
               </w:sdt>
             </w:tc>
           </w:tr>
-          <w:tr>
-            <w:sdt>
-              <w:sdtPr>
-                <w:rPr>
-                  <w:color w:val="2F5496" w:themeColor="accent1" w:themeShade="BF"/>
-                  <w:sz w:val="24"/>
-                  <w:szCs w:val="24"/>
-                </w:rPr>
-                <w:alias w:val="Sous-titre"/>
-                <w:id w:val="13406923"/>
-                <w:placeholder>
-                  <w:docPart w:val="700C1403E06B4035AFEE358578C842B0"/>
-                </w:placeholder>
-                <w:showingPlcHdr/>
-                <w:dataBinding w:prefixMappings="xmlns:ns0='http://schemas.openxmlformats.org/package/2006/metadata/core-properties' xmlns:ns1='http://purl.org/dc/elements/1.1/'" w:xpath="/ns0:coreProperties[1]/ns1:subject[1]" w:storeItemID="{6C3C8BC8-F283-45AE-878A-BAB7291924A1}"/>
-                <w:text/>
-              </w:sdtPr>
-              <w:sdtEndPr/>
-              <w:sdtContent>
-                <w:tc>
-                  <w:tcPr>
-                    <w:tcW w:w="7672" w:type="dxa"/>
-                    <w:tcMar>
-                      <w:top w:w="216" w:type="dxa"/>
-                      <w:left w:w="115" w:type="dxa"/>
-                      <w:bottom w:w="216" w:type="dxa"/>
-                      <w:right w:w="115" w:type="dxa"/>
-                    </w:tcMar>
-                  </w:tcPr>
-                  <w:p>
-                    <w:pPr>
-                      <w:pStyle w:val="Sansinterligne"/>
-                      <w:rPr>
-                        <w:color w:val="2F5496" w:themeColor="accent1" w:themeShade="BF"/>
-                        <w:sz w:val="24"/>
-                      </w:rPr>
-                    </w:pPr>
-                    <w:r>
-                      <w:rPr>
-                        <w:color w:val="2F5496" w:themeColor="accent1" w:themeShade="BF"/>
-                        <w:sz w:val="24"/>
-                        <w:szCs w:val="24"/>
-                      </w:rPr>
-                      <w:t>[Sous-titre du document]</w:t>
-                    </w:r>
-                  </w:p>
-                </w:tc>
-              </w:sdtContent>
-            </w:sdt>
-          </w:tr>
         </w:tbl>
         <w:tbl>
           <w:tblPr>
@@ -191,7 +141,7 @@
           <w:tr>
             <w:tc>
               <w:tcPr>
-                <w:tcW w:w="7221" w:type="dxa"/>
+                <w:tcW w:w="6998" w:type="dxa"/>
                 <w:tcMar>
                   <w:top w:w="216" w:type="dxa"/>
                   <w:left w:w="115" w:type="dxa"/>
@@ -1392,12 +1342,18 @@
       </w:r>
     </w:p>
     <w:p>
+      <w:r>
+        <w:br w:type="page"/>
+      </w:r>
+    </w:p>
+    <w:p>
       <w:pPr>
         <w:pStyle w:val="Titre1"/>
       </w:pPr>
       <w:bookmarkStart w:id="6" w:name="_Toc510597507"/>
       <w:bookmarkStart w:id="7" w:name="_Toc510597594"/>
       <w:r>
+        <w:lastRenderedPageBreak/>
         <w:t>Identifiant</w:t>
       </w:r>
       <w:r>
@@ -1422,9 +1378,8 @@
       <w:r>
         <w:t>Login : ad</w:t>
       </w:r>
-      <w:r>
-        <w:t xml:space="preserve"> / </w:t>
-      </w:r>
+    </w:p>
+    <w:p>
       <w:r>
         <w:t>Mot de passe : ad</w:t>
       </w:r>
@@ -1432,11 +1387,6 @@
     <w:p>
       <w:r>
         <w:t>Aucun login/mot de passe pour la base de données.</w:t>
-      </w:r>
-    </w:p>
-    <w:p>
-      <w:r>
-        <w:br w:type="page"/>
       </w:r>
     </w:p>
     <w:p>
@@ -1446,7 +1396,6 @@
       <w:bookmarkStart w:id="8" w:name="_Toc510597508"/>
       <w:bookmarkStart w:id="9" w:name="_Toc510597595"/>
       <w:r>
-        <w:lastRenderedPageBreak/>
         <w:t>IDE utilisé</w:t>
       </w:r>
       <w:r>
@@ -1530,7 +1479,6 @@
           <w:numId w:val="4"/>
         </w:numPr>
       </w:pPr>
-      <w:bookmarkStart w:id="10" w:name="_GoBack"/>
       <w:r>
         <w:rPr>
           <w:noProof/>
@@ -1596,7 +1544,6 @@
           </wp:anchor>
         </w:drawing>
       </w:r>
-      <w:bookmarkEnd w:id="10"/>
       <w:r>
         <w:t xml:space="preserve">Utilisation de GITHUB </w:t>
       </w:r>
@@ -1620,13 +1567,13 @@
       <w:pPr>
         <w:pStyle w:val="Titre1"/>
       </w:pPr>
-      <w:bookmarkStart w:id="11" w:name="_Toc510597509"/>
-      <w:bookmarkStart w:id="12" w:name="_Toc510597596"/>
+      <w:bookmarkStart w:id="10" w:name="_Toc510597509"/>
+      <w:bookmarkStart w:id="11" w:name="_Toc510597596"/>
       <w:r>
         <w:t>Stockage des données</w:t>
       </w:r>
+      <w:bookmarkEnd w:id="10"/>
       <w:bookmarkEnd w:id="11"/>
-      <w:bookmarkEnd w:id="12"/>
     </w:p>
     <w:p>
       <w:r>
@@ -1702,13 +1649,7 @@
         <w:t>Version BDD :</w:t>
       </w:r>
       <w:r>
-        <w:t xml:space="preserve"> </w:t>
-      </w:r>
-      <w:r>
-        <w:t>3.</w:t>
-      </w:r>
-      <w:r>
-        <w:t>15.2</w:t>
+        <w:t xml:space="preserve"> 3.15.2</w:t>
       </w:r>
     </w:p>
     <w:p>
@@ -1729,13 +1670,34 @@
     </w:p>
     <w:p>
       <w:r>
-        <w:t>Une doc est dispo sur : …</w:t>
-      </w:r>
+        <w:t xml:space="preserve">Une doc est dispo sur : </w:t>
+      </w:r>
+      <w:hyperlink r:id="rId13" w:history="1">
+        <w:r>
+          <w:rPr>
+            <w:rStyle w:val="Lienhypertexte"/>
+          </w:rPr>
+          <w:t>https://github.com/cedricbannelier/Projet2.git</w:t>
+        </w:r>
+      </w:hyperlink>
+      <w:r>
+        <w:t xml:space="preserve"> dans le répertoire </w:t>
+      </w:r>
+      <w:proofErr w:type="spellStart"/>
+      <w:r>
+        <w:rPr>
+          <w:rStyle w:val="lev"/>
+        </w:rPr>
+        <w:t>Doxygen</w:t>
+      </w:r>
+      <w:proofErr w:type="spellEnd"/>
     </w:p>
     <w:p>
       <w:r>
         <w:t>Version DOXYGEN : 1.8.14</w:t>
       </w:r>
+      <w:bookmarkStart w:id="12" w:name="_GoBack"/>
+      <w:bookmarkEnd w:id="12"/>
     </w:p>
     <w:p/>
     <w:p>
@@ -1789,7 +1751,7 @@
     </w:p>
     <w:p/>
     <w:sectPr>
-      <w:footerReference w:type="default" r:id="rId13"/>
+      <w:footerReference w:type="default" r:id="rId14"/>
       <w:pgSz w:w="11906" w:h="16838"/>
       <w:pgMar w:top="1417" w:right="1417" w:bottom="1417" w:left="1417" w:header="708" w:footer="708" w:gutter="0"/>
       <w:pgNumType w:start="0"/>
@@ -2938,6 +2900,29 @@
     <w:basedOn w:val="Policepardfaut"/>
     <w:rsid w:val="00D158E4"/>
   </w:style>
+  <w:style w:type="character" w:styleId="Mentionnonrsolue">
+    <w:name w:val="Unresolved Mention"/>
+    <w:basedOn w:val="Policepardfaut"/>
+    <w:uiPriority w:val="99"/>
+    <w:semiHidden/>
+    <w:unhideWhenUsed/>
+    <w:rsid w:val="0000435A"/>
+    <w:rPr>
+      <w:color w:val="808080"/>
+      <w:shd w:val="clear" w:color="auto" w:fill="E6E6E6"/>
+    </w:rPr>
+  </w:style>
+  <w:style w:type="character" w:styleId="lev">
+    <w:name w:val="Strong"/>
+    <w:basedOn w:val="Policepardfaut"/>
+    <w:uiPriority w:val="22"/>
+    <w:qFormat/>
+    <w:rsid w:val="0000435A"/>
+    <w:rPr>
+      <w:b/>
+      <w:bCs/>
+    </w:rPr>
+  </w:style>
 </w:styles>
 </file>
 
@@ -3003,37 +2988,6 @@
               <w:szCs w:val="88"/>
             </w:rPr>
             <w:t>[Titre du document]</w:t>
-          </w:r>
-        </w:p>
-      </w:docPartBody>
-    </w:docPart>
-    <w:docPart>
-      <w:docPartPr>
-        <w:name w:val="700C1403E06B4035AFEE358578C842B0"/>
-        <w:category>
-          <w:name w:val="Général"/>
-          <w:gallery w:val="placeholder"/>
-        </w:category>
-        <w:types>
-          <w:type w:val="bbPlcHdr"/>
-        </w:types>
-        <w:behaviors>
-          <w:behavior w:val="content"/>
-        </w:behaviors>
-        <w:guid w:val="{E23C8CFA-1F6D-4C55-8D25-A72F00D4F8AF}"/>
-      </w:docPartPr>
-      <w:docPartBody>
-        <w:p>
-          <w:pPr>
-            <w:pStyle w:val="700C1403E06B4035AFEE358578C842B0"/>
-          </w:pPr>
-          <w:r>
-            <w:rPr>
-              <w:color w:val="2F5496" w:themeColor="accent1" w:themeShade="BF"/>
-              <w:sz w:val="24"/>
-              <w:szCs w:val="24"/>
-            </w:rPr>
-            <w:t>[Sous-titre du document]</w:t>
           </w:r>
         </w:p>
       </w:docPartBody>
@@ -3169,6 +3123,7 @@
   <w:rsids>
     <w:rsidRoot w:val="00CB2F22"/>
     <w:rsid w:val="000E2F0B"/>
+    <w:rsid w:val="003314B2"/>
     <w:rsid w:val="0049536C"/>
     <w:rsid w:val="00C11EF7"/>
     <w:rsid w:val="00CB2F22"/>
@@ -3973,7 +3928,7 @@
 </file>
 
 <file path=customXml/itemProps2.xml><?xml version="1.0" encoding="utf-8"?>
-<ds:datastoreItem xmlns:ds="http://schemas.openxmlformats.org/officeDocument/2006/customXml" ds:itemID="{266B3BD4-26CC-429E-968B-28248A99F57B}">
+<ds:datastoreItem xmlns:ds="http://schemas.openxmlformats.org/officeDocument/2006/customXml" ds:itemID="{6C67B6CD-A524-451B-A258-3ACEA8C585A9}">
   <ds:schemaRefs>
     <ds:schemaRef ds:uri="http://schemas.openxmlformats.org/officeDocument/2006/bibliography"/>
   </ds:schemaRefs>

</xml_diff>

<commit_message>
Correction de la doctechnique
</commit_message>
<xml_diff>
--- a/Documents/DocTechnique.docx
+++ b/Documents/DocTechnique.docx
@@ -65,7 +65,6 @@
                         <w:sz w:val="24"/>
                       </w:rPr>
                     </w:pPr>
-                    <w:proofErr w:type="spellStart"/>
                     <w:r>
                       <w:rPr>
                         <w:color w:val="2F5496" w:themeColor="accent1" w:themeShade="BF"/>
@@ -74,7 +73,6 @@
                       </w:rPr>
                       <w:t>WareHouseManager</w:t>
                     </w:r>
-                    <w:proofErr w:type="spellEnd"/>
                   </w:p>
                 </w:tc>
               </w:sdtContent>
@@ -1255,16 +1253,8 @@
         <w:rPr>
           <w:b/>
         </w:rPr>
-        <w:t xml:space="preserve">Classe </w:t>
-      </w:r>
-      <w:proofErr w:type="spellStart"/>
-      <w:r>
-        <w:rPr>
-          <w:b/>
-        </w:rPr>
-        <w:t>mainwindow</w:t>
-      </w:r>
-      <w:proofErr w:type="spellEnd"/>
+        <w:t>Classe mainwindow</w:t>
+      </w:r>
       <w:r>
         <w:t> : Fenêtre principale de l’application</w:t>
       </w:r>
@@ -1301,13 +1291,8 @@
       </w:r>
     </w:p>
     <w:p>
-      <w:proofErr w:type="spellStart"/>
-      <w:r>
-        <w:t>Mainwindow</w:t>
-      </w:r>
-      <w:proofErr w:type="spellEnd"/>
-      <w:r>
-        <w:t> :</w:t>
+      <w:r>
+        <w:t>Mainwindow :</w:t>
       </w:r>
       <w:r>
         <w:t xml:space="preserve"> fenêtre principale de l’application</w:t>
@@ -1317,19 +1302,11 @@
     <w:p/>
     <w:p/>
     <w:p>
-      <w:proofErr w:type="spellStart"/>
       <w:r>
         <w:rPr>
           <w:b/>
         </w:rPr>
-        <w:t>Resources</w:t>
-      </w:r>
-      <w:proofErr w:type="spellEnd"/>
-      <w:r>
-        <w:rPr>
-          <w:b/>
-        </w:rPr>
-        <w:t> :</w:t>
+        <w:t>Resources :</w:t>
       </w:r>
       <w:r>
         <w:t xml:space="preserve"> Permet de gérer les icones</w:t>
@@ -1462,11 +1439,9 @@
       </w:r>
     </w:p>
     <w:p>
-      <w:proofErr w:type="spellStart"/>
       <w:r>
         <w:t>Versionning</w:t>
       </w:r>
-      <w:proofErr w:type="spellEnd"/>
       <w:r>
         <w:t> :</w:t>
       </w:r>
@@ -1660,13 +1635,8 @@
     <w:p>
       <w:r>
         <w:lastRenderedPageBreak/>
-        <w:t xml:space="preserve">Lien vers documentation généré par </w:t>
-      </w:r>
-      <w:proofErr w:type="spellStart"/>
-      <w:r>
-        <w:t>doxygen</w:t>
-      </w:r>
-      <w:proofErr w:type="spellEnd"/>
+        <w:t>Lien vers documentation généré par doxygen</w:t>
+      </w:r>
     </w:p>
     <w:p>
       <w:r>
@@ -1683,75 +1653,80 @@
       <w:r>
         <w:t xml:space="preserve"> dans le répertoire </w:t>
       </w:r>
-      <w:proofErr w:type="spellStart"/>
       <w:r>
         <w:rPr>
           <w:rStyle w:val="lev"/>
         </w:rPr>
         <w:t>Doxygen</w:t>
       </w:r>
-      <w:proofErr w:type="spellEnd"/>
     </w:p>
     <w:p>
       <w:r>
         <w:t>Version DOXYGEN : 1.8.14</w:t>
       </w:r>
-      <w:bookmarkStart w:id="12" w:name="_GoBack"/>
+    </w:p>
+    <w:p/>
+    <w:p>
+      <w:pPr>
+        <w:pStyle w:val="Titre1"/>
+      </w:pPr>
+      <w:bookmarkStart w:id="12" w:name="_Toc510597510"/>
+      <w:bookmarkStart w:id="13" w:name="_Toc510597597"/>
+      <w:r>
+        <w:t>Exécutable – Mode d’installation</w:t>
+      </w:r>
       <w:bookmarkEnd w:id="12"/>
+      <w:bookmarkEnd w:id="13"/>
     </w:p>
     <w:p/>
     <w:p>
-      <w:pPr>
-        <w:pStyle w:val="Titre1"/>
-      </w:pPr>
-      <w:bookmarkStart w:id="13" w:name="_Toc510597510"/>
-      <w:bookmarkStart w:id="14" w:name="_Toc510597597"/>
-      <w:r>
-        <w:t>Exécutable – Mode d’installation</w:t>
-      </w:r>
-      <w:bookmarkEnd w:id="13"/>
+      <w:r>
+        <w:t xml:space="preserve">Un fichier </w:t>
+      </w:r>
+      <w:r>
+        <w:t>de type exécutable (</w:t>
+      </w:r>
+      <w:r>
+        <w:t>.exe</w:t>
+      </w:r>
+      <w:r>
+        <w:t>)</w:t>
+      </w:r>
+      <w:r>
+        <w:t xml:space="preserve"> est livré dans le dossier </w:t>
+      </w:r>
+      <w:hyperlink r:id="rId14" w:history="1">
+        <w:r>
+          <w:rPr>
+            <w:rStyle w:val="Lienhypertexte"/>
+          </w:rPr>
+          <w:t>X:\commun\WHM\WHMsetup.exe</w:t>
+        </w:r>
+      </w:hyperlink>
+    </w:p>
+    <w:p>
+      <w:r>
+        <w:t>Pour installer l’application, il suffit de double cliquer sur l’icône et de suivre les instructions.</w:t>
+      </w:r>
+    </w:p>
+    <w:p>
+      <w:r>
+        <w:t xml:space="preserve">La base de données sera </w:t>
+      </w:r>
+      <w:r>
+        <w:t>créée</w:t>
+      </w:r>
+      <w:r>
+        <w:t xml:space="preserve"> dès le lancement de l’application</w:t>
+      </w:r>
+      <w:r>
+        <w:t>.</w:t>
+      </w:r>
+      <w:bookmarkStart w:id="14" w:name="_GoBack"/>
       <w:bookmarkEnd w:id="14"/>
     </w:p>
-    <w:p/>
-    <w:p>
-      <w:r>
-        <w:t xml:space="preserve">Un fichier </w:t>
-      </w:r>
-      <w:r>
-        <w:t>de type exécutable (</w:t>
-      </w:r>
-      <w:r>
-        <w:t>.exe</w:t>
-      </w:r>
-      <w:r>
-        <w:t>)</w:t>
-      </w:r>
-      <w:r>
-        <w:t xml:space="preserve"> est livré dans le dossier &lt;chemin&gt;</w:t>
-      </w:r>
-    </w:p>
-    <w:p>
-      <w:r>
-        <w:t>Pour installer l’application, il suffit de double cliquer sur l’icône et de suivre les instructions.</w:t>
-      </w:r>
-    </w:p>
-    <w:p>
-      <w:r>
-        <w:t xml:space="preserve">La base de données sera </w:t>
-      </w:r>
-      <w:r>
-        <w:t>créée</w:t>
-      </w:r>
-      <w:r>
-        <w:t xml:space="preserve"> dès le lancement de l’application</w:t>
-      </w:r>
-      <w:r>
-        <w:t>.</w:t>
-      </w:r>
-    </w:p>
-    <w:p/>
     <w:sectPr>
-      <w:footerReference w:type="default" r:id="rId14"/>
+      <w:footerReference w:type="default" r:id="rId15"/>
       <w:pgSz w:w="11906" w:h="16838"/>
       <w:pgMar w:top="1417" w:right="1417" w:bottom="1417" w:left="1417" w:header="708" w:footer="708" w:gutter="0"/>
       <w:pgNumType w:start="0"/>
@@ -1832,12 +1807,8 @@
     </w:r>
     <w:r>
       <w:tab/>
-    </w:r>
-    <w:proofErr w:type="spellStart"/>
-    <w:r>
       <w:t>WareHouseManager</w:t>
     </w:r>
-    <w:proofErr w:type="spellEnd"/>
   </w:p>
 </w:ftr>
 </file>
@@ -3122,6 +3093,7 @@
   </w:compat>
   <w:rsids>
     <w:rsidRoot w:val="00CB2F22"/>
+    <w:rsid w:val="00025790"/>
     <w:rsid w:val="000E2F0B"/>
     <w:rsid w:val="003314B2"/>
     <w:rsid w:val="0049536C"/>
@@ -3928,7 +3900,7 @@
 </file>
 
 <file path=customXml/itemProps2.xml><?xml version="1.0" encoding="utf-8"?>
-<ds:datastoreItem xmlns:ds="http://schemas.openxmlformats.org/officeDocument/2006/customXml" ds:itemID="{6C67B6CD-A524-451B-A258-3ACEA8C585A9}">
+<ds:datastoreItem xmlns:ds="http://schemas.openxmlformats.org/officeDocument/2006/customXml" ds:itemID="{B5B5D031-BEEF-4504-9A69-B83F023C0D7D}">
   <ds:schemaRefs>
     <ds:schemaRef ds:uri="http://schemas.openxmlformats.org/officeDocument/2006/bibliography"/>
   </ds:schemaRefs>

</xml_diff>

<commit_message>
Corrections des fautes sur la doc
</commit_message>
<xml_diff>
--- a/Documents/DocTechnique.docx
+++ b/Documents/DocTechnique.docx
@@ -65,6 +65,7 @@
                         <w:sz w:val="24"/>
                       </w:rPr>
                     </w:pPr>
+                    <w:proofErr w:type="spellStart"/>
                     <w:r>
                       <w:rPr>
                         <w:color w:val="2F5496" w:themeColor="accent1" w:themeShade="BF"/>
@@ -73,6 +74,7 @@
                       </w:rPr>
                       <w:t>WareHouseManager</w:t>
                     </w:r>
+                    <w:proofErr w:type="spellEnd"/>
                   </w:p>
                 </w:tc>
               </w:sdtContent>
@@ -179,7 +181,23 @@
                         <w:sz w:val="28"/>
                         <w:szCs w:val="28"/>
                       </w:rPr>
-                      <w:t>Cedric BANNELIER</w:t>
+                      <w:t>C</w:t>
+                    </w:r>
+                    <w:r>
+                      <w:rPr>
+                        <w:color w:val="4472C4" w:themeColor="accent1"/>
+                        <w:sz w:val="28"/>
+                        <w:szCs w:val="28"/>
+                      </w:rPr>
+                      <w:t>é</w:t>
+                    </w:r>
+                    <w:r>
+                      <w:rPr>
+                        <w:color w:val="4472C4" w:themeColor="accent1"/>
+                        <w:sz w:val="28"/>
+                        <w:szCs w:val="28"/>
+                      </w:rPr>
+                      <w:t>dric BANNELIER</w:t>
                     </w:r>
                   </w:p>
                 </w:sdtContent>
@@ -1010,7 +1028,13 @@
     </w:p>
     <w:p>
       <w:r>
-        <w:t xml:space="preserve">L’application a été testé sur Windows 7 Professionnel </w:t>
+        <w:t>L’application a été testé</w:t>
+      </w:r>
+      <w:r>
+        <w:t>e</w:t>
+      </w:r>
+      <w:r>
+        <w:t xml:space="preserve"> sur Windows 7 Professionnel </w:t>
       </w:r>
       <w:r>
         <w:t>©</w:t>
@@ -1253,8 +1277,16 @@
         <w:rPr>
           <w:b/>
         </w:rPr>
-        <w:t>Classe mainwindow</w:t>
-      </w:r>
+        <w:t xml:space="preserve">Classe </w:t>
+      </w:r>
+      <w:proofErr w:type="spellStart"/>
+      <w:r>
+        <w:rPr>
+          <w:b/>
+        </w:rPr>
+        <w:t>mainwindow</w:t>
+      </w:r>
+      <w:proofErr w:type="spellEnd"/>
       <w:r>
         <w:t> : Fenêtre principale de l’application</w:t>
       </w:r>
@@ -1291,8 +1323,13 @@
       </w:r>
     </w:p>
     <w:p>
-      <w:r>
-        <w:t>Mainwindow :</w:t>
+      <w:proofErr w:type="spellStart"/>
+      <w:r>
+        <w:t>Mainwindow</w:t>
+      </w:r>
+      <w:proofErr w:type="spellEnd"/>
+      <w:r>
+        <w:t> :</w:t>
       </w:r>
       <w:r>
         <w:t xml:space="preserve"> fenêtre principale de l’application</w:t>
@@ -1302,11 +1339,19 @@
     <w:p/>
     <w:p/>
     <w:p>
+      <w:proofErr w:type="spellStart"/>
       <w:r>
         <w:rPr>
           <w:b/>
         </w:rPr>
-        <w:t>Resources :</w:t>
+        <w:t>Resources</w:t>
+      </w:r>
+      <w:proofErr w:type="spellEnd"/>
+      <w:r>
+        <w:rPr>
+          <w:b/>
+        </w:rPr>
+        <w:t> :</w:t>
       </w:r>
       <w:r>
         <w:t xml:space="preserve"> Permet de gérer les icones</w:t>
@@ -1348,7 +1393,13 @@
         <w:t xml:space="preserve">Lors du premier lancement </w:t>
       </w:r>
       <w:r>
-        <w:t>un compte administrateur est créer :</w:t>
+        <w:t>un compte administrateur est cré</w:t>
+      </w:r>
+      <w:r>
+        <w:t>é</w:t>
+      </w:r>
+      <w:r>
+        <w:t> :</w:t>
       </w:r>
     </w:p>
     <w:p>
@@ -1439,9 +1490,11 @@
       </w:r>
     </w:p>
     <w:p>
+      <w:proofErr w:type="spellStart"/>
       <w:r>
         <w:t>Versionning</w:t>
       </w:r>
+      <w:proofErr w:type="spellEnd"/>
       <w:r>
         <w:t> :</w:t>
       </w:r>
@@ -1635,12 +1688,31 @@
     <w:p>
       <w:r>
         <w:lastRenderedPageBreak/>
-        <w:t>Lien vers documentation généré par doxygen</w:t>
-      </w:r>
-    </w:p>
-    <w:p>
-      <w:r>
-        <w:t xml:space="preserve">Une doc est dispo sur : </w:t>
+        <w:t xml:space="preserve">Lien vers documentation généré par </w:t>
+      </w:r>
+      <w:proofErr w:type="spellStart"/>
+      <w:r>
+        <w:t>doxygen</w:t>
+      </w:r>
+      <w:proofErr w:type="spellEnd"/>
+    </w:p>
+    <w:p>
+      <w:r>
+        <w:t>Une doc</w:t>
+      </w:r>
+      <w:r>
+        <w:t>umentation</w:t>
+      </w:r>
+      <w:bookmarkStart w:id="12" w:name="_GoBack"/>
+      <w:bookmarkEnd w:id="12"/>
+      <w:r>
+        <w:t xml:space="preserve"> est dispo</w:t>
+      </w:r>
+      <w:r>
+        <w:t>nible</w:t>
+      </w:r>
+      <w:r>
+        <w:t xml:space="preserve"> sur : </w:t>
       </w:r>
       <w:hyperlink r:id="rId13" w:history="1">
         <w:r>
@@ -1653,12 +1725,14 @@
       <w:r>
         <w:t xml:space="preserve"> dans le répertoire </w:t>
       </w:r>
+      <w:proofErr w:type="spellStart"/>
       <w:r>
         <w:rPr>
           <w:rStyle w:val="lev"/>
         </w:rPr>
         <w:t>Doxygen</w:t>
       </w:r>
+      <w:proofErr w:type="spellEnd"/>
     </w:p>
     <w:p>
       <w:r>
@@ -1670,13 +1744,13 @@
       <w:pPr>
         <w:pStyle w:val="Titre1"/>
       </w:pPr>
-      <w:bookmarkStart w:id="12" w:name="_Toc510597510"/>
-      <w:bookmarkStart w:id="13" w:name="_Toc510597597"/>
+      <w:bookmarkStart w:id="13" w:name="_Toc510597510"/>
+      <w:bookmarkStart w:id="14" w:name="_Toc510597597"/>
       <w:r>
         <w:t>Exécutable – Mode d’installation</w:t>
       </w:r>
-      <w:bookmarkEnd w:id="12"/>
       <w:bookmarkEnd w:id="13"/>
+      <w:bookmarkEnd w:id="14"/>
     </w:p>
     <w:p/>
     <w:p>
@@ -1722,8 +1796,6 @@
       <w:r>
         <w:t>.</w:t>
       </w:r>
-      <w:bookmarkStart w:id="14" w:name="_GoBack"/>
-      <w:bookmarkEnd w:id="14"/>
     </w:p>
     <w:sectPr>
       <w:footerReference w:type="default" r:id="rId15"/>
@@ -1807,8 +1879,12 @@
     </w:r>
     <w:r>
       <w:tab/>
+    </w:r>
+    <w:proofErr w:type="spellStart"/>
+    <w:r>
       <w:t>WareHouseManager</w:t>
     </w:r>
+    <w:proofErr w:type="spellEnd"/>
   </w:p>
 </w:ftr>
 </file>
@@ -3097,6 +3173,7 @@
     <w:rsid w:val="000E2F0B"/>
     <w:rsid w:val="003314B2"/>
     <w:rsid w:val="0049536C"/>
+    <w:rsid w:val="00877B34"/>
     <w:rsid w:val="00C11EF7"/>
     <w:rsid w:val="00CB2F22"/>
     <w:rsid w:val="00DA35B3"/>
@@ -3900,7 +3977,7 @@
 </file>
 
 <file path=customXml/itemProps2.xml><?xml version="1.0" encoding="utf-8"?>
-<ds:datastoreItem xmlns:ds="http://schemas.openxmlformats.org/officeDocument/2006/customXml" ds:itemID="{B5B5D031-BEEF-4504-9A69-B83F023C0D7D}">
+<ds:datastoreItem xmlns:ds="http://schemas.openxmlformats.org/officeDocument/2006/customXml" ds:itemID="{59531720-0371-4543-9680-A544D0F08FD8}">
   <ds:schemaRefs>
     <ds:schemaRef ds:uri="http://schemas.openxmlformats.org/officeDocument/2006/bibliography"/>
   </ds:schemaRefs>

</xml_diff>

<commit_message>
Dernier correctif point a la place de la virgule
</commit_message>
<xml_diff>
--- a/Documents/DocTechnique.docx
+++ b/Documents/DocTechnique.docx
@@ -65,6 +65,7 @@
                         <w:sz w:val="24"/>
                       </w:rPr>
                     </w:pPr>
+                    <w:proofErr w:type="spellStart"/>
                     <w:r>
                       <w:rPr>
                         <w:color w:val="2F5496" w:themeColor="accent1" w:themeShade="BF"/>
@@ -73,6 +74,7 @@
                       </w:rPr>
                       <w:t>WareHouseManager</w:t>
                     </w:r>
+                    <w:proofErr w:type="spellEnd"/>
                   </w:p>
                 </w:tc>
               </w:sdtContent>
@@ -179,7 +181,23 @@
                         <w:sz w:val="28"/>
                         <w:szCs w:val="28"/>
                       </w:rPr>
-                      <w:t>Cedric BANNELIER</w:t>
+                      <w:t>C</w:t>
+                    </w:r>
+                    <w:r>
+                      <w:rPr>
+                        <w:color w:val="4472C4" w:themeColor="accent1"/>
+                        <w:sz w:val="28"/>
+                        <w:szCs w:val="28"/>
+                      </w:rPr>
+                      <w:t>é</w:t>
+                    </w:r>
+                    <w:r>
+                      <w:rPr>
+                        <w:color w:val="4472C4" w:themeColor="accent1"/>
+                        <w:sz w:val="28"/>
+                        <w:szCs w:val="28"/>
+                      </w:rPr>
+                      <w:t>dric BANNELIER</w:t>
                     </w:r>
                   </w:p>
                 </w:sdtContent>
@@ -1010,7 +1028,13 @@
     </w:p>
     <w:p>
       <w:r>
-        <w:t xml:space="preserve">L’application a été testé sur Windows 7 Professionnel </w:t>
+        <w:t>L’application a été testé</w:t>
+      </w:r>
+      <w:r>
+        <w:t>e</w:t>
+      </w:r>
+      <w:r>
+        <w:t xml:space="preserve"> sur Windows 7 Professionnel </w:t>
       </w:r>
       <w:r>
         <w:t>©</w:t>
@@ -1253,8 +1277,16 @@
         <w:rPr>
           <w:b/>
         </w:rPr>
-        <w:t>Classe mainwindow</w:t>
-      </w:r>
+        <w:t xml:space="preserve">Classe </w:t>
+      </w:r>
+      <w:proofErr w:type="spellStart"/>
+      <w:r>
+        <w:rPr>
+          <w:b/>
+        </w:rPr>
+        <w:t>mainwindow</w:t>
+      </w:r>
+      <w:proofErr w:type="spellEnd"/>
       <w:r>
         <w:t> : Fenêtre principale de l’application</w:t>
       </w:r>
@@ -1291,8 +1323,13 @@
       </w:r>
     </w:p>
     <w:p>
-      <w:r>
-        <w:t>Mainwindow :</w:t>
+      <w:proofErr w:type="spellStart"/>
+      <w:r>
+        <w:t>Mainwindow</w:t>
+      </w:r>
+      <w:proofErr w:type="spellEnd"/>
+      <w:r>
+        <w:t> :</w:t>
       </w:r>
       <w:r>
         <w:t xml:space="preserve"> fenêtre principale de l’application</w:t>
@@ -1302,11 +1339,19 @@
     <w:p/>
     <w:p/>
     <w:p>
+      <w:proofErr w:type="spellStart"/>
       <w:r>
         <w:rPr>
           <w:b/>
         </w:rPr>
-        <w:t>Resources :</w:t>
+        <w:t>Resources</w:t>
+      </w:r>
+      <w:proofErr w:type="spellEnd"/>
+      <w:r>
+        <w:rPr>
+          <w:b/>
+        </w:rPr>
+        <w:t> :</w:t>
       </w:r>
       <w:r>
         <w:t xml:space="preserve"> Permet de gérer les icones</w:t>
@@ -1348,7 +1393,13 @@
         <w:t xml:space="preserve">Lors du premier lancement </w:t>
       </w:r>
       <w:r>
-        <w:t>un compte administrateur est créer :</w:t>
+        <w:t>un compte administrateur est cré</w:t>
+      </w:r>
+      <w:r>
+        <w:t>é</w:t>
+      </w:r>
+      <w:r>
+        <w:t> :</w:t>
       </w:r>
     </w:p>
     <w:p>
@@ -1439,9 +1490,11 @@
       </w:r>
     </w:p>
     <w:p>
+      <w:proofErr w:type="spellStart"/>
       <w:r>
         <w:t>Versionning</w:t>
       </w:r>
+      <w:proofErr w:type="spellEnd"/>
       <w:r>
         <w:t> :</w:t>
       </w:r>
@@ -1635,12 +1688,31 @@
     <w:p>
       <w:r>
         <w:lastRenderedPageBreak/>
-        <w:t>Lien vers documentation généré par doxygen</w:t>
-      </w:r>
-    </w:p>
-    <w:p>
-      <w:r>
-        <w:t xml:space="preserve">Une doc est dispo sur : </w:t>
+        <w:t xml:space="preserve">Lien vers documentation généré par </w:t>
+      </w:r>
+      <w:proofErr w:type="spellStart"/>
+      <w:r>
+        <w:t>doxygen</w:t>
+      </w:r>
+      <w:proofErr w:type="spellEnd"/>
+    </w:p>
+    <w:p>
+      <w:r>
+        <w:t>Une doc</w:t>
+      </w:r>
+      <w:r>
+        <w:t>umentation</w:t>
+      </w:r>
+      <w:bookmarkStart w:id="12" w:name="_GoBack"/>
+      <w:bookmarkEnd w:id="12"/>
+      <w:r>
+        <w:t xml:space="preserve"> est dispo</w:t>
+      </w:r>
+      <w:r>
+        <w:t>nible</w:t>
+      </w:r>
+      <w:r>
+        <w:t xml:space="preserve"> sur : </w:t>
       </w:r>
       <w:hyperlink r:id="rId13" w:history="1">
         <w:r>
@@ -1653,12 +1725,14 @@
       <w:r>
         <w:t xml:space="preserve"> dans le répertoire </w:t>
       </w:r>
+      <w:proofErr w:type="spellStart"/>
       <w:r>
         <w:rPr>
           <w:rStyle w:val="lev"/>
         </w:rPr>
         <w:t>Doxygen</w:t>
       </w:r>
+      <w:proofErr w:type="spellEnd"/>
     </w:p>
     <w:p>
       <w:r>
@@ -1670,13 +1744,13 @@
       <w:pPr>
         <w:pStyle w:val="Titre1"/>
       </w:pPr>
-      <w:bookmarkStart w:id="12" w:name="_Toc510597510"/>
-      <w:bookmarkStart w:id="13" w:name="_Toc510597597"/>
+      <w:bookmarkStart w:id="13" w:name="_Toc510597510"/>
+      <w:bookmarkStart w:id="14" w:name="_Toc510597597"/>
       <w:r>
         <w:t>Exécutable – Mode d’installation</w:t>
       </w:r>
-      <w:bookmarkEnd w:id="12"/>
       <w:bookmarkEnd w:id="13"/>
+      <w:bookmarkEnd w:id="14"/>
     </w:p>
     <w:p/>
     <w:p>
@@ -1722,8 +1796,6 @@
       <w:r>
         <w:t>.</w:t>
       </w:r>
-      <w:bookmarkStart w:id="14" w:name="_GoBack"/>
-      <w:bookmarkEnd w:id="14"/>
     </w:p>
     <w:sectPr>
       <w:footerReference w:type="default" r:id="rId15"/>
@@ -1807,8 +1879,12 @@
     </w:r>
     <w:r>
       <w:tab/>
+    </w:r>
+    <w:proofErr w:type="spellStart"/>
+    <w:r>
       <w:t>WareHouseManager</w:t>
     </w:r>
+    <w:proofErr w:type="spellEnd"/>
   </w:p>
 </w:ftr>
 </file>
@@ -3097,6 +3173,7 @@
     <w:rsid w:val="000E2F0B"/>
     <w:rsid w:val="003314B2"/>
     <w:rsid w:val="0049536C"/>
+    <w:rsid w:val="00877B34"/>
     <w:rsid w:val="00C11EF7"/>
     <w:rsid w:val="00CB2F22"/>
     <w:rsid w:val="00DA35B3"/>
@@ -3900,7 +3977,7 @@
 </file>
 
 <file path=customXml/itemProps2.xml><?xml version="1.0" encoding="utf-8"?>
-<ds:datastoreItem xmlns:ds="http://schemas.openxmlformats.org/officeDocument/2006/customXml" ds:itemID="{B5B5D031-BEEF-4504-9A69-B83F023C0D7D}">
+<ds:datastoreItem xmlns:ds="http://schemas.openxmlformats.org/officeDocument/2006/customXml" ds:itemID="{59531720-0371-4543-9680-A544D0F08FD8}">
   <ds:schemaRefs>
     <ds:schemaRef ds:uri="http://schemas.openxmlformats.org/officeDocument/2006/bibliography"/>
   </ds:schemaRefs>

</xml_diff>

<commit_message>
Ajout des derniers commentaires ainsi que la doc doxygen
</commit_message>
<xml_diff>
--- a/Documents/DocTechnique.docx
+++ b/Documents/DocTechnique.docx
@@ -1688,23 +1688,11 @@
     <w:p>
       <w:r>
         <w:lastRenderedPageBreak/>
-        <w:t xml:space="preserve">Lien vers documentation généré par </w:t>
-      </w:r>
-      <w:proofErr w:type="spellStart"/>
-      <w:r>
-        <w:t>doxygen</w:t>
-      </w:r>
-      <w:proofErr w:type="spellEnd"/>
-    </w:p>
-    <w:p>
-      <w:r>
         <w:t>Une doc</w:t>
       </w:r>
       <w:r>
         <w:t>umentation</w:t>
       </w:r>
-      <w:bookmarkStart w:id="12" w:name="_GoBack"/>
-      <w:bookmarkEnd w:id="12"/>
       <w:r>
         <w:t xml:space="preserve"> est dispo</w:t>
       </w:r>
@@ -1714,6 +1702,13 @@
       <w:r>
         <w:t xml:space="preserve"> sur : </w:t>
       </w:r>
+    </w:p>
+    <w:p>
+      <w:pPr>
+        <w:rPr>
+          <w:rStyle w:val="lev"/>
+        </w:rPr>
+      </w:pPr>
       <w:hyperlink r:id="rId13" w:history="1">
         <w:r>
           <w:rPr>
@@ -1735,6 +1730,49 @@
       <w:proofErr w:type="spellEnd"/>
     </w:p>
     <w:p>
+      <w:pPr>
+        <w:rPr>
+          <w:bCs/>
+        </w:rPr>
+      </w:pPr>
+      <w:proofErr w:type="gramStart"/>
+      <w:r>
+        <w:rPr>
+          <w:bCs/>
+        </w:rPr>
+        <w:t>ou</w:t>
+      </w:r>
+      <w:proofErr w:type="gramEnd"/>
+    </w:p>
+    <w:p>
+      <w:hyperlink r:id="rId14" w:history="1">
+        <w:r>
+          <w:rPr>
+            <w:rStyle w:val="Lienhypertexte"/>
+          </w:rPr>
+          <w:t>X:\commun\WHM\Documenta</w:t>
+        </w:r>
+        <w:r>
+          <w:rPr>
+            <w:rStyle w:val="Lienhypertexte"/>
+          </w:rPr>
+          <w:t>t</w:t>
+        </w:r>
+        <w:r>
+          <w:rPr>
+            <w:rStyle w:val="Lienhypertexte"/>
+          </w:rPr>
+          <w:t>ion</w:t>
+        </w:r>
+        <w:r>
+          <w:rPr>
+            <w:rStyle w:val="Lienhypertexte"/>
+          </w:rPr>
+          <w:t>\index.html</w:t>
+        </w:r>
+      </w:hyperlink>
+    </w:p>
+    <w:p>
       <w:r>
         <w:t>Version DOXYGEN : 1.8.14</w:t>
       </w:r>
@@ -1744,39 +1782,54 @@
       <w:pPr>
         <w:pStyle w:val="Titre1"/>
       </w:pPr>
-      <w:bookmarkStart w:id="13" w:name="_Toc510597510"/>
-      <w:bookmarkStart w:id="14" w:name="_Toc510597597"/>
+      <w:bookmarkStart w:id="12" w:name="_Toc510597510"/>
+      <w:bookmarkStart w:id="13" w:name="_Toc510597597"/>
       <w:r>
         <w:t>Exécutable – Mode d’installation</w:t>
       </w:r>
+      <w:bookmarkEnd w:id="12"/>
       <w:bookmarkEnd w:id="13"/>
+    </w:p>
+    <w:p/>
+    <w:p>
+      <w:pPr>
+        <w:rPr>
+          <w:rStyle w:val="Lienhypertexte"/>
+        </w:rPr>
+      </w:pPr>
+      <w:r>
+        <w:t xml:space="preserve">Un fichier </w:t>
+      </w:r>
+      <w:r>
+        <w:t>de type exécutable (</w:t>
+      </w:r>
+      <w:r>
+        <w:t>.exe</w:t>
+      </w:r>
+      <w:r>
+        <w:t>)</w:t>
+      </w:r>
+      <w:r>
+        <w:t xml:space="preserve"> est livré dans le dossier </w:t>
+      </w:r>
+      <w:hyperlink r:id="rId15" w:history="1">
+        <w:r>
+          <w:rPr>
+            <w:rStyle w:val="Lienhypertexte"/>
+          </w:rPr>
+          <w:t>X:\commun\WHM\</w:t>
+        </w:r>
+      </w:hyperlink>
+    </w:p>
+    <w:p>
+      <w:r>
+        <w:t>Le fichier d’exécution est WHMsetup.exe</w:t>
+      </w:r>
+      <w:bookmarkStart w:id="14" w:name="_GoBack"/>
       <w:bookmarkEnd w:id="14"/>
-    </w:p>
-    <w:p/>
-    <w:p>
-      <w:r>
-        <w:t xml:space="preserve">Un fichier </w:t>
-      </w:r>
-      <w:r>
-        <w:t>de type exécutable (</w:t>
-      </w:r>
-      <w:r>
-        <w:t>.exe</w:t>
-      </w:r>
-      <w:r>
-        <w:t>)</w:t>
-      </w:r>
-      <w:r>
-        <w:t xml:space="preserve"> est livré dans le dossier </w:t>
-      </w:r>
-      <w:hyperlink r:id="rId14" w:history="1">
-        <w:r>
-          <w:rPr>
-            <w:rStyle w:val="Lienhypertexte"/>
-          </w:rPr>
-          <w:t>X:\commun\WHM\WHMsetup.exe</w:t>
-        </w:r>
-      </w:hyperlink>
+      <w:r>
+        <w:t xml:space="preserve"> </w:t>
+      </w:r>
     </w:p>
     <w:p>
       <w:r>
@@ -1798,7 +1851,7 @@
       </w:r>
     </w:p>
     <w:sectPr>
-      <w:footerReference w:type="default" r:id="rId15"/>
+      <w:footerReference w:type="default" r:id="rId16"/>
       <w:pgSz w:w="11906" w:h="16838"/>
       <w:pgMar w:top="1417" w:right="1417" w:bottom="1417" w:left="1417" w:header="708" w:footer="708" w:gutter="0"/>
       <w:pgNumType w:start="0"/>
@@ -2970,6 +3023,18 @@
       <w:bCs/>
     </w:rPr>
   </w:style>
+  <w:style w:type="character" w:styleId="Lienhypertextesuivivisit">
+    <w:name w:val="FollowedHyperlink"/>
+    <w:basedOn w:val="Policepardfaut"/>
+    <w:uiPriority w:val="99"/>
+    <w:semiHidden/>
+    <w:unhideWhenUsed/>
+    <w:rsid w:val="00540704"/>
+    <w:rPr>
+      <w:color w:val="954F72" w:themeColor="followedHyperlink"/>
+      <w:u w:val="single"/>
+    </w:rPr>
+  </w:style>
 </w:styles>
 </file>
 
@@ -3173,6 +3238,7 @@
     <w:rsid w:val="000E2F0B"/>
     <w:rsid w:val="003314B2"/>
     <w:rsid w:val="0049536C"/>
+    <w:rsid w:val="007B4F1D"/>
     <w:rsid w:val="00877B34"/>
     <w:rsid w:val="00C11EF7"/>
     <w:rsid w:val="00CB2F22"/>
@@ -3977,7 +4043,7 @@
 </file>
 
 <file path=customXml/itemProps2.xml><?xml version="1.0" encoding="utf-8"?>
-<ds:datastoreItem xmlns:ds="http://schemas.openxmlformats.org/officeDocument/2006/customXml" ds:itemID="{59531720-0371-4543-9680-A544D0F08FD8}">
+<ds:datastoreItem xmlns:ds="http://schemas.openxmlformats.org/officeDocument/2006/customXml" ds:itemID="{07DAA54C-56F2-4D1C-BD97-AD155C3B4DDD}">
   <ds:schemaRefs>
     <ds:schemaRef ds:uri="http://schemas.openxmlformats.org/officeDocument/2006/bibliography"/>
   </ds:schemaRefs>

</xml_diff>